<commit_message>
Revisão geral dos artefatos
</commit_message>
<xml_diff>
--- a/AnaliseDoProblema/Impacta-es13-adp-DeclaraçãoDoProblema.docx
+++ b/AnaliseDoProblema/Impacta-es13-adp-DeclaraçãoDoProblema.docx
@@ -86,48 +86,6 @@
             <w:r>
               <w:t>problema</w:t>
             </w:r>
-            <w:r>
-              <w:t xml:space="preserve"> </w:t>
-            </w:r>
-            <w:r>
-              <w:rPr>
-                <w:b w:val="0"/>
-                <w:i/>
-              </w:rPr>
-              <w:t>(</w:t>
-            </w:r>
-            <w:proofErr w:type="spellStart"/>
-            <w:r>
-              <w:rPr>
-                <w:b w:val="0"/>
-                <w:i/>
-              </w:rPr>
-              <w:t>Problem</w:t>
-            </w:r>
-            <w:proofErr w:type="spellEnd"/>
-            <w:r>
-              <w:rPr>
-                <w:b w:val="0"/>
-                <w:i/>
-              </w:rPr>
-              <w:t xml:space="preserve"> </w:t>
-            </w:r>
-            <w:proofErr w:type="spellStart"/>
-            <w:r>
-              <w:rPr>
-                <w:b w:val="0"/>
-                <w:i/>
-              </w:rPr>
-              <w:t>Statement</w:t>
-            </w:r>
-            <w:proofErr w:type="spellEnd"/>
-            <w:r>
-              <w:rPr>
-                <w:b w:val="0"/>
-                <w:i/>
-              </w:rPr>
-              <w:t>)</w:t>
-            </w:r>
           </w:p>
         </w:tc>
       </w:tr>
@@ -328,6 +286,7 @@
           <w:ilvl w:val="0"/>
           <w:numId w:val="0"/>
         </w:numPr>
+        <w:spacing w:after="240"/>
         <w:jc w:val="left"/>
         <w:rPr>
           <w:szCs w:val="24"/>
@@ -342,7 +301,7 @@
     </w:p>
     <w:tbl>
       <w:tblPr>
-        <w:tblStyle w:val="Tabelacomgrade"/>
+        <w:tblStyle w:val="TabeladeGrade1Clara-nfase1"/>
         <w:tblW w:w="0" w:type="auto"/>
         <w:jc w:val="center"/>
         <w:tblLook w:val="04A0" w:firstRow="1" w:lastRow="0" w:firstColumn="1" w:lastColumn="0" w:noHBand="0" w:noVBand="1"/>
@@ -353,10 +312,12 @@
       </w:tblGrid>
       <w:tr>
         <w:trPr>
+          <w:cnfStyle w:val="100000000000" w:firstRow="1" w:lastRow="0" w:firstColumn="0" w:lastColumn="0" w:oddVBand="0" w:evenVBand="0" w:oddHBand="0" w:evenHBand="0" w:firstRowFirstColumn="0" w:firstRowLastColumn="0" w:lastRowFirstColumn="0" w:lastRowLastColumn="0"/>
           <w:jc w:val="center"/>
         </w:trPr>
         <w:tc>
           <w:tcPr>
+            <w:cnfStyle w:val="001000000000" w:firstRow="0" w:lastRow="0" w:firstColumn="1" w:lastColumn="0" w:oddVBand="0" w:evenVBand="0" w:oddHBand="0" w:evenHBand="0" w:firstRowFirstColumn="0" w:firstRowLastColumn="0" w:lastRowFirstColumn="0" w:lastRowLastColumn="0"/>
             <w:tcW w:w="1555" w:type="dxa"/>
           </w:tcPr>
           <w:p>
@@ -370,6 +331,9 @@
             <w:tcW w:w="6520" w:type="dxa"/>
           </w:tcPr>
           <w:p>
+            <w:pPr>
+              <w:cnfStyle w:val="100000000000" w:firstRow="1" w:lastRow="0" w:firstColumn="0" w:lastColumn="0" w:oddVBand="0" w:evenVBand="0" w:oddHBand="0" w:evenHBand="0" w:firstRowFirstColumn="0" w:firstRowLastColumn="0" w:lastRowFirstColumn="0" w:lastRowLastColumn="0"/>
+            </w:pPr>
             <w:proofErr w:type="gramStart"/>
             <w:r>
               <w:t>da</w:t>
@@ -387,6 +351,7 @@
         </w:trPr>
         <w:tc>
           <w:tcPr>
+            <w:cnfStyle w:val="001000000000" w:firstRow="0" w:lastRow="0" w:firstColumn="1" w:lastColumn="0" w:oddVBand="0" w:evenVBand="0" w:oddHBand="0" w:evenHBand="0" w:firstRowFirstColumn="0" w:firstRowLastColumn="0" w:lastRowFirstColumn="0" w:lastRowLastColumn="0"/>
             <w:tcW w:w="1555" w:type="dxa"/>
           </w:tcPr>
           <w:p>
@@ -405,6 +370,9 @@
             <w:tcW w:w="6520" w:type="dxa"/>
           </w:tcPr>
           <w:p>
+            <w:pPr>
+              <w:cnfStyle w:val="000000000000" w:firstRow="0" w:lastRow="0" w:firstColumn="0" w:lastColumn="0" w:oddVBand="0" w:evenVBand="0" w:oddHBand="0" w:evenHBand="0" w:firstRowFirstColumn="0" w:firstRowLastColumn="0" w:lastRowFirstColumn="0" w:lastRowLastColumn="0"/>
+            </w:pPr>
             <w:proofErr w:type="gramStart"/>
             <w:r>
               <w:t>o</w:t>
@@ -422,6 +390,7 @@
         </w:trPr>
         <w:tc>
           <w:tcPr>
+            <w:cnfStyle w:val="001000000000" w:firstRow="0" w:lastRow="0" w:firstColumn="1" w:lastColumn="0" w:oddVBand="0" w:evenVBand="0" w:oddHBand="0" w:evenHBand="0" w:firstRowFirstColumn="0" w:firstRowLastColumn="0" w:lastRowFirstColumn="0" w:lastRowLastColumn="0"/>
             <w:tcW w:w="1555" w:type="dxa"/>
           </w:tcPr>
           <w:p>
@@ -440,6 +409,9 @@
             <w:tcW w:w="6520" w:type="dxa"/>
           </w:tcPr>
           <w:p>
+            <w:pPr>
+              <w:cnfStyle w:val="000000000000" w:firstRow="0" w:lastRow="0" w:firstColumn="0" w:lastColumn="0" w:oddVBand="0" w:evenVBand="0" w:oddHBand="0" w:evenHBand="0" w:firstRowFirstColumn="0" w:firstRowLastColumn="0" w:lastRowFirstColumn="0" w:lastRowLastColumn="0"/>
+            </w:pPr>
             <w:proofErr w:type="gramStart"/>
             <w:r>
               <w:t>ao</w:t>
@@ -456,6 +428,7 @@
                 <w:ilvl w:val="0"/>
                 <w:numId w:val="21"/>
               </w:numPr>
+              <w:cnfStyle w:val="000000000000" w:firstRow="0" w:lastRow="0" w:firstColumn="0" w:lastColumn="0" w:oddVBand="0" w:evenVBand="0" w:oddHBand="0" w:evenHBand="0" w:firstRowFirstColumn="0" w:firstRowLastColumn="0" w:lastRowFirstColumn="0" w:lastRowLastColumn="0"/>
             </w:pPr>
             <w:r>
               <w:t>O diretor não tem acesso à históricos anteriores a três meses</w:t>
@@ -468,6 +441,7 @@
                 <w:ilvl w:val="0"/>
                 <w:numId w:val="21"/>
               </w:numPr>
+              <w:cnfStyle w:val="000000000000" w:firstRow="0" w:lastRow="0" w:firstColumn="0" w:lastColumn="0" w:oddVBand="0" w:evenVBand="0" w:oddHBand="0" w:evenHBand="0" w:firstRowFirstColumn="0" w:firstRowLastColumn="0" w:lastRowFirstColumn="0" w:lastRowLastColumn="0"/>
             </w:pPr>
             <w:r>
               <w:t>Alguns cadastros, por não serem adequados as necessidades do cliente, faltam informações</w:t>
@@ -486,18 +460,14 @@
                 <w:ilvl w:val="0"/>
                 <w:numId w:val="21"/>
               </w:numPr>
+              <w:cnfStyle w:val="000000000000" w:firstRow="0" w:lastRow="0" w:firstColumn="0" w:lastColumn="0" w:oddVBand="0" w:evenVBand="0" w:oddHBand="0" w:evenHBand="0" w:firstRowFirstColumn="0" w:firstRowLastColumn="0" w:lastRowFirstColumn="0" w:lastRowLastColumn="0"/>
             </w:pPr>
             <w:r>
               <w:t xml:space="preserve">A tecnologia atual não </w:t>
             </w:r>
-            <w:proofErr w:type="gramStart"/>
-            <w:r>
-              <w:t>integra</w:t>
-            </w:r>
-            <w:r>
-              <w:t>-se</w:t>
-            </w:r>
-            <w:proofErr w:type="gramEnd"/>
+            <w:r>
+              <w:t>se integra</w:t>
+            </w:r>
             <w:r>
               <w:t xml:space="preserve"> </w:t>
             </w:r>
@@ -519,6 +489,7 @@
         </w:trPr>
         <w:tc>
           <w:tcPr>
+            <w:cnfStyle w:val="001000000000" w:firstRow="0" w:lastRow="0" w:firstColumn="1" w:lastColumn="0" w:oddVBand="0" w:evenVBand="0" w:oddHBand="0" w:evenHBand="0" w:firstRowFirstColumn="0" w:firstRowLastColumn="0" w:lastRowFirstColumn="0" w:lastRowLastColumn="0"/>
             <w:tcW w:w="1555" w:type="dxa"/>
           </w:tcPr>
           <w:p>
@@ -532,6 +503,9 @@
             <w:tcW w:w="6520" w:type="dxa"/>
           </w:tcPr>
           <w:p>
+            <w:pPr>
+              <w:cnfStyle w:val="000000000000" w:firstRow="0" w:lastRow="0" w:firstColumn="0" w:lastColumn="0" w:oddVBand="0" w:evenVBand="0" w:oddHBand="0" w:evenHBand="0" w:firstRowFirstColumn="0" w:firstRowLastColumn="0" w:lastRowFirstColumn="0" w:lastRowLastColumn="0"/>
+            </w:pPr>
             <w:r>
               <w:t xml:space="preserve"> </w:t>
             </w:r>
@@ -551,6 +525,7 @@
                 <w:ilvl w:val="0"/>
                 <w:numId w:val="20"/>
               </w:numPr>
+              <w:cnfStyle w:val="000000000000" w:firstRow="0" w:lastRow="0" w:firstColumn="0" w:lastColumn="0" w:oddVBand="0" w:evenVBand="0" w:oddHBand="0" w:evenHBand="0" w:firstRowFirstColumn="0" w:firstRowLastColumn="0" w:lastRowFirstColumn="0" w:lastRowLastColumn="0"/>
             </w:pPr>
             <w:r>
               <w:t>Possibilidade de atualizações que o cliente julgar pertinente;</w:t>
@@ -563,6 +538,7 @@
                 <w:ilvl w:val="0"/>
                 <w:numId w:val="20"/>
               </w:numPr>
+              <w:cnfStyle w:val="000000000000" w:firstRow="0" w:lastRow="0" w:firstColumn="0" w:lastColumn="0" w:oddVBand="0" w:evenVBand="0" w:oddHBand="0" w:evenHBand="0" w:firstRowFirstColumn="0" w:firstRowLastColumn="0" w:lastRowFirstColumn="0" w:lastRowLastColumn="0"/>
             </w:pPr>
             <w:r>
               <w:t>Melhor gestão do negócio (governança)</w:t>
@@ -575,12 +551,24 @@
                 <w:ilvl w:val="0"/>
                 <w:numId w:val="20"/>
               </w:numPr>
+              <w:cnfStyle w:val="000000000000" w:firstRow="0" w:lastRow="0" w:firstColumn="0" w:lastColumn="0" w:oddVBand="0" w:evenVBand="0" w:oddHBand="0" w:evenHBand="0" w:firstRowFirstColumn="0" w:firstRowLastColumn="0" w:lastRowFirstColumn="0" w:lastRowLastColumn="0"/>
             </w:pPr>
             <w:r>
               <w:t>Flexibilidade</w:t>
             </w:r>
-            <w:bookmarkStart w:id="0" w:name="_GoBack"/>
-            <w:bookmarkEnd w:id="0"/>
+          </w:p>
+          <w:p>
+            <w:pPr>
+              <w:pStyle w:val="PargrafodaLista"/>
+              <w:numPr>
+                <w:ilvl w:val="0"/>
+                <w:numId w:val="20"/>
+              </w:numPr>
+              <w:cnfStyle w:val="000000000000" w:firstRow="0" w:lastRow="0" w:firstColumn="0" w:lastColumn="0" w:oddVBand="0" w:evenVBand="0" w:oddHBand="0" w:evenHBand="0" w:firstRowFirstColumn="0" w:firstRowLastColumn="0" w:lastRowFirstColumn="0" w:lastRowLastColumn="0"/>
+            </w:pPr>
+            <w:r>
+              <w:t>Automatismo de processos</w:t>
+            </w:r>
           </w:p>
         </w:tc>
       </w:tr>
@@ -605,9 +593,10 @@
     <w:p/>
     <w:p/>
     <w:p/>
-    <w:p/>
-    <w:p/>
-    <w:p/>
+    <w:p>
+      <w:bookmarkStart w:id="0" w:name="_GoBack"/>
+      <w:bookmarkEnd w:id="0"/>
+    </w:p>
     <w:tbl>
       <w:tblPr>
         <w:tblStyle w:val="Tabelacomgrade"/>
@@ -4201,6 +4190,60 @@
       </w:tcPr>
     </w:tblStylePr>
   </w:style>
+  <w:style w:type="table" w:styleId="TabeladeGrade1Clara-nfase1">
+    <w:name w:val="Grid Table 1 Light Accent 1"/>
+    <w:basedOn w:val="Tabelanormal"/>
+    <w:uiPriority w:val="46"/>
+    <w:rsid w:val="002E0B94"/>
+    <w:tblPr>
+      <w:tblStyleRowBandSize w:val="1"/>
+      <w:tblStyleColBandSize w:val="1"/>
+      <w:tblBorders>
+        <w:top w:val="single" w:sz="4" w:space="0" w:color="B8CCE4" w:themeColor="accent1" w:themeTint="66"/>
+        <w:left w:val="single" w:sz="4" w:space="0" w:color="B8CCE4" w:themeColor="accent1" w:themeTint="66"/>
+        <w:bottom w:val="single" w:sz="4" w:space="0" w:color="B8CCE4" w:themeColor="accent1" w:themeTint="66"/>
+        <w:right w:val="single" w:sz="4" w:space="0" w:color="B8CCE4" w:themeColor="accent1" w:themeTint="66"/>
+        <w:insideH w:val="single" w:sz="4" w:space="0" w:color="B8CCE4" w:themeColor="accent1" w:themeTint="66"/>
+        <w:insideV w:val="single" w:sz="4" w:space="0" w:color="B8CCE4" w:themeColor="accent1" w:themeTint="66"/>
+      </w:tblBorders>
+    </w:tblPr>
+    <w:tblStylePr w:type="firstRow">
+      <w:rPr>
+        <w:b/>
+        <w:bCs/>
+      </w:rPr>
+      <w:tblPr/>
+      <w:tcPr>
+        <w:tcBorders>
+          <w:bottom w:val="single" w:sz="12" w:space="0" w:color="95B3D7" w:themeColor="accent1" w:themeTint="99"/>
+        </w:tcBorders>
+      </w:tcPr>
+    </w:tblStylePr>
+    <w:tblStylePr w:type="lastRow">
+      <w:rPr>
+        <w:b/>
+        <w:bCs/>
+      </w:rPr>
+      <w:tblPr/>
+      <w:tcPr>
+        <w:tcBorders>
+          <w:top w:val="double" w:sz="2" w:space="0" w:color="95B3D7" w:themeColor="accent1" w:themeTint="99"/>
+        </w:tcBorders>
+      </w:tcPr>
+    </w:tblStylePr>
+    <w:tblStylePr w:type="firstCol">
+      <w:rPr>
+        <w:b/>
+        <w:bCs/>
+      </w:rPr>
+    </w:tblStylePr>
+    <w:tblStylePr w:type="lastCol">
+      <w:rPr>
+        <w:b/>
+        <w:bCs/>
+      </w:rPr>
+    </w:tblStylePr>
+  </w:style>
 </w:styles>
 </file>
 
@@ -4492,7 +4535,7 @@
 </file>
 
 <file path=customXml/itemProps1.xml><?xml version="1.0" encoding="utf-8"?>
-<ds:datastoreItem xmlns:ds="http://schemas.openxmlformats.org/officeDocument/2006/customXml" ds:itemID="{02F812D0-E747-49D3-B3E8-5A56302E111C}">
+<ds:datastoreItem xmlns:ds="http://schemas.openxmlformats.org/officeDocument/2006/customXml" ds:itemID="{FBFAA49B-B45C-4B46-91FB-4859EEBA0E8C}">
   <ds:schemaRefs>
     <ds:schemaRef ds:uri="http://schemas.openxmlformats.org/officeDocument/2006/bibliography"/>
   </ds:schemaRefs>

</xml_diff>

<commit_message>
alteração da declaração do problema
</commit_message>
<xml_diff>
--- a/AnaliseDoProblema/Impacta-es13-adp-DeclaraçãoDoProblema.docx
+++ b/AnaliseDoProblema/Impacta-es13-adp-DeclaraçãoDoProblema.docx
@@ -1,6 +1,6 @@
 
 <file path=word/document.xml><?xml version="1.0" encoding="utf-8"?>
-<w:document xmlns:wpc="http://schemas.microsoft.com/office/word/2010/wordprocessingCanvas" xmlns:cx="http://schemas.microsoft.com/office/drawing/2014/chartex" xmlns:cx1="http://schemas.microsoft.com/office/drawing/2015/9/8/chartex" xmlns:cx2="http://schemas.microsoft.com/office/drawing/2015/10/21/chartex" xmlns:mc="http://schemas.openxmlformats.org/markup-compatibility/2006" xmlns:o="urn:schemas-microsoft-com:office:office" xmlns:r="http://schemas.openxmlformats.org/officeDocument/2006/relationships" xmlns:m="http://schemas.openxmlformats.org/officeDocument/2006/math" xmlns:v="urn:schemas-microsoft-com:vml" xmlns:wp14="http://schemas.microsoft.com/office/word/2010/wordprocessingDrawing" xmlns:wp="http://schemas.openxmlformats.org/drawingml/2006/wordprocessingDrawing" xmlns:w10="urn:schemas-microsoft-com:office:word" xmlns:w="http://schemas.openxmlformats.org/wordprocessingml/2006/main" xmlns:w14="http://schemas.microsoft.com/office/word/2010/wordml" xmlns:w15="http://schemas.microsoft.com/office/word/2012/wordml" xmlns:w16se="http://schemas.microsoft.com/office/word/2015/wordml/symex" xmlns:wpg="http://schemas.microsoft.com/office/word/2010/wordprocessingGroup" xmlns:wpi="http://schemas.microsoft.com/office/word/2010/wordprocessingInk" xmlns:wne="http://schemas.microsoft.com/office/word/2006/wordml" xmlns:wps="http://schemas.microsoft.com/office/word/2010/wordprocessingShape" mc:Ignorable="w14 w15 w16se wp14">
+<w:document xmlns:wpc="http://schemas.microsoft.com/office/word/2010/wordprocessingCanvas" xmlns:mc="http://schemas.openxmlformats.org/markup-compatibility/2006" xmlns:o="urn:schemas-microsoft-com:office:office" xmlns:r="http://schemas.openxmlformats.org/officeDocument/2006/relationships" xmlns:m="http://schemas.openxmlformats.org/officeDocument/2006/math" xmlns:v="urn:schemas-microsoft-com:vml" xmlns:wp14="http://schemas.microsoft.com/office/word/2010/wordprocessingDrawing" xmlns:wp="http://schemas.openxmlformats.org/drawingml/2006/wordprocessingDrawing" xmlns:w10="urn:schemas-microsoft-com:office:word" xmlns:w="http://schemas.openxmlformats.org/wordprocessingml/2006/main" xmlns:w14="http://schemas.microsoft.com/office/word/2010/wordml" xmlns:w15="http://schemas.microsoft.com/office/word/2012/wordml" xmlns:wpg="http://schemas.microsoft.com/office/word/2010/wordprocessingGroup" xmlns:wpi="http://schemas.microsoft.com/office/word/2010/wordprocessingInk" xmlns:wne="http://schemas.microsoft.com/office/word/2006/wordml" xmlns:wps="http://schemas.microsoft.com/office/word/2010/wordprocessingShape" mc:Ignorable="w14 w15 wp14">
   <w:body>
     <w:tbl>
       <w:tblPr>
@@ -278,6 +278,79 @@
           </w:p>
         </w:tc>
       </w:tr>
+      <w:tr>
+        <w:tc>
+          <w:tcPr>
+            <w:tcW w:w="2098" w:type="pct"/>
+            <w:tcBorders>
+              <w:top w:val="nil"/>
+              <w:left w:val="nil"/>
+              <w:bottom w:val="nil"/>
+              <w:right w:val="nil"/>
+            </w:tcBorders>
+          </w:tcPr>
+          <w:p>
+            <w:pPr>
+              <w:pStyle w:val="ItensCabealhoeRodap"/>
+              <w:spacing w:before="0"/>
+            </w:pPr>
+            <w:r>
+              <w:t>Eduardo Ferreira</w:t>
+            </w:r>
+          </w:p>
+        </w:tc>
+        <w:tc>
+          <w:tcPr>
+            <w:tcW w:w="2003" w:type="pct"/>
+            <w:tcBorders>
+              <w:top w:val="nil"/>
+              <w:left w:val="nil"/>
+              <w:bottom w:val="nil"/>
+              <w:right w:val="nil"/>
+            </w:tcBorders>
+          </w:tcPr>
+          <w:p>
+            <w:pPr>
+              <w:pStyle w:val="ItensCabealhoeRodap"/>
+              <w:spacing w:before="0"/>
+            </w:pPr>
+          </w:p>
+        </w:tc>
+        <w:tc>
+          <w:tcPr>
+            <w:tcW w:w="356" w:type="pct"/>
+            <w:tcBorders>
+              <w:top w:val="nil"/>
+              <w:left w:val="nil"/>
+              <w:bottom w:val="nil"/>
+              <w:right w:val="nil"/>
+            </w:tcBorders>
+          </w:tcPr>
+          <w:p>
+            <w:pPr>
+              <w:pStyle w:val="ItensCabealhoeRodap"/>
+              <w:spacing w:before="0"/>
+            </w:pPr>
+          </w:p>
+        </w:tc>
+        <w:tc>
+          <w:tcPr>
+            <w:tcW w:w="543" w:type="pct"/>
+            <w:tcBorders>
+              <w:top w:val="nil"/>
+              <w:left w:val="nil"/>
+              <w:bottom w:val="nil"/>
+              <w:right w:val="nil"/>
+            </w:tcBorders>
+          </w:tcPr>
+          <w:p>
+            <w:pPr>
+              <w:pStyle w:val="ItensCabealhoeRodap"/>
+              <w:spacing w:before="0"/>
+            </w:pPr>
+          </w:p>
+        </w:tc>
+      </w:tr>
     </w:tbl>
     <w:p>
       <w:pPr>
@@ -297,6 +370,14 @@
           <w:szCs w:val="24"/>
         </w:rPr>
         <w:t>Descrição</w:t>
+      </w:r>
+    </w:p>
+    <w:p>
+      <w:pPr>
+        <w:spacing w:before="200" w:after="200"/>
+      </w:pPr>
+      <w:r>
+        <w:t>Problema 1</w:t>
       </w:r>
     </w:p>
     <w:tbl>
@@ -337,19 +418,17 @@
                 <w:b w:val="0"/>
               </w:rPr>
             </w:pPr>
-            <w:proofErr w:type="gramStart"/>
             <w:r>
               <w:rPr>
                 <w:b w:val="0"/>
               </w:rPr>
-              <w:t>da</w:t>
-            </w:r>
-            <w:proofErr w:type="gramEnd"/>
+              <w:t>De falha</w:t>
+            </w:r>
             <w:r>
               <w:rPr>
                 <w:b w:val="0"/>
               </w:rPr>
-              <w:t xml:space="preserve"> aquisição de um software generalista</w:t>
+              <w:t xml:space="preserve"> nas entregas</w:t>
             </w:r>
           </w:p>
         </w:tc>
@@ -384,11 +463,16 @@
             </w:pPr>
             <w:proofErr w:type="gramStart"/>
             <w:r>
-              <w:t>o</w:t>
+              <w:t>os</w:t>
             </w:r>
             <w:proofErr w:type="gramEnd"/>
             <w:r>
-              <w:t xml:space="preserve"> diretor, vendedores e entregadores</w:t>
+              <w:t xml:space="preserve"> entre</w:t>
+            </w:r>
+            <w:bookmarkStart w:id="0" w:name="_GoBack"/>
+            <w:bookmarkEnd w:id="0"/>
+            <w:r>
+              <w:t>gadores</w:t>
             </w:r>
           </w:p>
         </w:tc>
@@ -423,71 +507,34 @@
             </w:pPr>
             <w:proofErr w:type="gramStart"/>
             <w:r>
-              <w:t>ao</w:t>
+              <w:t>a</w:t>
             </w:r>
             <w:proofErr w:type="gramEnd"/>
             <w:r>
-              <w:t xml:space="preserve"> excesso de funções desnecessárias e outras tantas que lhes faltam, por exemplo:</w:t>
-            </w:r>
-          </w:p>
-          <w:p>
-            <w:pPr>
-              <w:pStyle w:val="PargrafodaLista"/>
-              <w:numPr>
-                <w:ilvl w:val="0"/>
-                <w:numId w:val="21"/>
-              </w:numPr>
-              <w:cnfStyle w:val="000000000000" w:firstRow="0" w:lastRow="0" w:firstColumn="0" w:lastColumn="0" w:oddVBand="0" w:evenVBand="0" w:oddHBand="0" w:evenHBand="0" w:firstRowFirstColumn="0" w:firstRowLastColumn="0" w:lastRowFirstColumn="0" w:lastRowLastColumn="0"/>
-            </w:pPr>
-            <w:r>
-              <w:t>O diretor não tem acesso à históricos anteriores a três meses</w:t>
-            </w:r>
-          </w:p>
-          <w:p>
-            <w:pPr>
-              <w:pStyle w:val="PargrafodaLista"/>
-              <w:numPr>
-                <w:ilvl w:val="0"/>
-                <w:numId w:val="21"/>
-              </w:numPr>
-              <w:cnfStyle w:val="000000000000" w:firstRow="0" w:lastRow="0" w:firstColumn="0" w:lastColumn="0" w:oddVBand="0" w:evenVBand="0" w:oddHBand="0" w:evenHBand="0" w:firstRowFirstColumn="0" w:firstRowLastColumn="0" w:lastRowFirstColumn="0" w:lastRowLastColumn="0"/>
-            </w:pPr>
-            <w:r>
-              <w:t>Alguns cadastros, por não serem adequados as necessidades do cliente, faltam informações</w:t>
-            </w:r>
-            <w:r>
-              <w:t xml:space="preserve"> relevantes</w:t>
-            </w:r>
-            <w:r>
-              <w:t>.</w:t>
-            </w:r>
-          </w:p>
-          <w:p>
-            <w:pPr>
-              <w:pStyle w:val="PargrafodaLista"/>
-              <w:numPr>
-                <w:ilvl w:val="0"/>
-                <w:numId w:val="21"/>
-              </w:numPr>
-              <w:cnfStyle w:val="000000000000" w:firstRow="0" w:lastRow="0" w:firstColumn="0" w:lastColumn="0" w:oddVBand="0" w:evenVBand="0" w:oddHBand="0" w:evenHBand="0" w:firstRowFirstColumn="0" w:firstRowLastColumn="0" w:lastRowFirstColumn="0" w:lastRowLastColumn="0"/>
-            </w:pPr>
-            <w:r>
-              <w:t xml:space="preserve">A tecnologia atual não </w:t>
-            </w:r>
-            <w:r>
-              <w:t>se integra</w:t>
-            </w:r>
-            <w:r>
-              <w:t xml:space="preserve"> </w:t>
-            </w:r>
-            <w:r>
-              <w:t>à</w:t>
-            </w:r>
-            <w:r>
-              <w:t xml:space="preserve"> </w:t>
-            </w:r>
-            <w:r>
-              <w:t>outras plataformas.</w:t>
+              <w:t xml:space="preserve"> inexistência de campo para cadastro de ponto de referência, também não há relação entre o endereço e o </w:t>
+            </w:r>
+            <w:proofErr w:type="spellStart"/>
+            <w:r>
+              <w:t>cep</w:t>
+            </w:r>
+            <w:proofErr w:type="spellEnd"/>
+            <w:r>
+              <w:t xml:space="preserve">, com isso o endereço </w:t>
+            </w:r>
+            <w:r>
+              <w:t>informado</w:t>
+            </w:r>
+            <w:r>
+              <w:t xml:space="preserve"> pel</w:t>
+            </w:r>
+            <w:r>
+              <w:t>o(a)</w:t>
+            </w:r>
+            <w:r>
+              <w:t xml:space="preserve"> cliente ao telefone muitas vezes é interpretado erroneamente pela vendedora fazendo com que o entregador não encontre o endereço</w:t>
+            </w:r>
+            <w:r>
+              <w:t xml:space="preserve"> no ato da entrega fazendo com que o entregador retorne com os produtos gerando retrabalho, acréscimo no custo e atraso no pedido.</w:t>
             </w:r>
           </w:p>
         </w:tc>
@@ -515,9 +562,6 @@
             <w:pPr>
               <w:cnfStyle w:val="000000000000" w:firstRow="0" w:lastRow="0" w:firstColumn="0" w:lastColumn="0" w:oddVBand="0" w:evenVBand="0" w:oddHBand="0" w:evenHBand="0" w:firstRowFirstColumn="0" w:firstRowLastColumn="0" w:lastRowFirstColumn="0" w:lastRowLastColumn="0"/>
             </w:pPr>
-            <w:r>
-              <w:t xml:space="preserve"> </w:t>
-            </w:r>
             <w:proofErr w:type="gramStart"/>
             <w:r>
               <w:t>do</w:t>
@@ -532,12 +576,12 @@
               <w:pStyle w:val="PargrafodaLista"/>
               <w:numPr>
                 <w:ilvl w:val="0"/>
-                <w:numId w:val="20"/>
+                <w:numId w:val="23"/>
               </w:numPr>
               <w:cnfStyle w:val="000000000000" w:firstRow="0" w:lastRow="0" w:firstColumn="0" w:lastColumn="0" w:oddVBand="0" w:evenVBand="0" w:oddHBand="0" w:evenHBand="0" w:firstRowFirstColumn="0" w:firstRowLastColumn="0" w:lastRowFirstColumn="0" w:lastRowLastColumn="0"/>
             </w:pPr>
             <w:r>
-              <w:t>Possibilidade de atualizações que o cliente julgar pertinente;</w:t>
+              <w:t>Cadastro completo do cliente com todas as informações pertinentes;</w:t>
             </w:r>
           </w:p>
           <w:p>
@@ -545,12 +589,202 @@
               <w:pStyle w:val="PargrafodaLista"/>
               <w:numPr>
                 <w:ilvl w:val="0"/>
-                <w:numId w:val="20"/>
+                <w:numId w:val="23"/>
               </w:numPr>
               <w:cnfStyle w:val="000000000000" w:firstRow="0" w:lastRow="0" w:firstColumn="0" w:lastColumn="0" w:oddVBand="0" w:evenVBand="0" w:oddHBand="0" w:evenHBand="0" w:firstRowFirstColumn="0" w:firstRowLastColumn="0" w:lastRowFirstColumn="0" w:lastRowLastColumn="0"/>
             </w:pPr>
             <w:r>
-              <w:t>Melhor gestão do negócio (governança)</w:t>
+              <w:t>Integração do CEP com o site dos Correios evitando com que haja equívocos atendimento telefônico;</w:t>
+            </w:r>
+          </w:p>
+        </w:tc>
+      </w:tr>
+    </w:tbl>
+    <w:p>
+      <w:pPr>
+        <w:spacing w:before="200" w:after="200"/>
+      </w:pPr>
+      <w:r>
+        <w:t>Problema 2</w:t>
+      </w:r>
+    </w:p>
+    <w:tbl>
+      <w:tblPr>
+        <w:tblStyle w:val="TabeladeGrade1Clara-nfase1"/>
+        <w:tblW w:w="0" w:type="auto"/>
+        <w:jc w:val="center"/>
+        <w:tblLook w:val="04A0" w:firstRow="1" w:lastRow="0" w:firstColumn="1" w:lastColumn="0" w:noHBand="0" w:noVBand="1"/>
+      </w:tblPr>
+      <w:tblGrid>
+        <w:gridCol w:w="1555"/>
+        <w:gridCol w:w="6520"/>
+      </w:tblGrid>
+      <w:tr>
+        <w:trPr>
+          <w:cnfStyle w:val="100000000000" w:firstRow="1" w:lastRow="0" w:firstColumn="0" w:lastColumn="0" w:oddVBand="0" w:evenVBand="0" w:oddHBand="0" w:evenHBand="0" w:firstRowFirstColumn="0" w:firstRowLastColumn="0" w:lastRowFirstColumn="0" w:lastRowLastColumn="0"/>
+          <w:jc w:val="center"/>
+        </w:trPr>
+        <w:tc>
+          <w:tcPr>
+            <w:cnfStyle w:val="001000000000" w:firstRow="0" w:lastRow="0" w:firstColumn="1" w:lastColumn="0" w:oddVBand="0" w:evenVBand="0" w:oddHBand="0" w:evenHBand="0" w:firstRowFirstColumn="0" w:firstRowLastColumn="0" w:lastRowFirstColumn="0" w:lastRowLastColumn="0"/>
+            <w:tcW w:w="1555" w:type="dxa"/>
+          </w:tcPr>
+          <w:p>
+            <w:r>
+              <w:t>O problema</w:t>
+            </w:r>
+          </w:p>
+        </w:tc>
+        <w:tc>
+          <w:tcPr>
+            <w:tcW w:w="6520" w:type="dxa"/>
+          </w:tcPr>
+          <w:p>
+            <w:pPr>
+              <w:cnfStyle w:val="100000000000" w:firstRow="1" w:lastRow="0" w:firstColumn="0" w:lastColumn="0" w:oddVBand="0" w:evenVBand="0" w:oddHBand="0" w:evenHBand="0" w:firstRowFirstColumn="0" w:firstRowLastColumn="0" w:lastRowFirstColumn="0" w:lastRowLastColumn="0"/>
+              <w:rPr>
+                <w:b w:val="0"/>
+              </w:rPr>
+            </w:pPr>
+            <w:proofErr w:type="gramStart"/>
+            <w:r>
+              <w:rPr>
+                <w:b w:val="0"/>
+              </w:rPr>
+              <w:t>d</w:t>
+            </w:r>
+            <w:r>
+              <w:rPr>
+                <w:b w:val="0"/>
+              </w:rPr>
+              <w:t>a</w:t>
+            </w:r>
+            <w:proofErr w:type="gramEnd"/>
+            <w:r>
+              <w:rPr>
+                <w:b w:val="0"/>
+              </w:rPr>
+              <w:t xml:space="preserve"> ausência de</w:t>
+            </w:r>
+            <w:r>
+              <w:rPr>
+                <w:b w:val="0"/>
+              </w:rPr>
+              <w:t xml:space="preserve"> e-commerce</w:t>
+            </w:r>
+          </w:p>
+        </w:tc>
+      </w:tr>
+      <w:tr>
+        <w:trPr>
+          <w:jc w:val="center"/>
+        </w:trPr>
+        <w:tc>
+          <w:tcPr>
+            <w:cnfStyle w:val="001000000000" w:firstRow="0" w:lastRow="0" w:firstColumn="1" w:lastColumn="0" w:oddVBand="0" w:evenVBand="0" w:oddHBand="0" w:evenHBand="0" w:firstRowFirstColumn="0" w:firstRowLastColumn="0" w:lastRowFirstColumn="0" w:lastRowLastColumn="0"/>
+            <w:tcW w:w="1555" w:type="dxa"/>
+          </w:tcPr>
+          <w:p>
+            <w:proofErr w:type="gramStart"/>
+            <w:r>
+              <w:t>afeta</w:t>
+            </w:r>
+            <w:proofErr w:type="gramEnd"/>
+          </w:p>
+        </w:tc>
+        <w:tc>
+          <w:tcPr>
+            <w:tcW w:w="6520" w:type="dxa"/>
+          </w:tcPr>
+          <w:p>
+            <w:pPr>
+              <w:cnfStyle w:val="000000000000" w:firstRow="0" w:lastRow="0" w:firstColumn="0" w:lastColumn="0" w:oddVBand="0" w:evenVBand="0" w:oddHBand="0" w:evenHBand="0" w:firstRowFirstColumn="0" w:firstRowLastColumn="0" w:lastRowFirstColumn="0" w:lastRowLastColumn="0"/>
+            </w:pPr>
+            <w:proofErr w:type="gramStart"/>
+            <w:r>
+              <w:t>os</w:t>
+            </w:r>
+            <w:proofErr w:type="gramEnd"/>
+            <w:r>
+              <w:t xml:space="preserve"> vendedores, diretor e cliente</w:t>
+            </w:r>
+          </w:p>
+        </w:tc>
+      </w:tr>
+      <w:tr>
+        <w:trPr>
+          <w:jc w:val="center"/>
+        </w:trPr>
+        <w:tc>
+          <w:tcPr>
+            <w:cnfStyle w:val="001000000000" w:firstRow="0" w:lastRow="0" w:firstColumn="1" w:lastColumn="0" w:oddVBand="0" w:evenVBand="0" w:oddHBand="0" w:evenHBand="0" w:firstRowFirstColumn="0" w:firstRowLastColumn="0" w:lastRowFirstColumn="0" w:lastRowLastColumn="0"/>
+            <w:tcW w:w="1555" w:type="dxa"/>
+          </w:tcPr>
+          <w:p>
+            <w:proofErr w:type="gramStart"/>
+            <w:r>
+              <w:t>devido</w:t>
+            </w:r>
+            <w:proofErr w:type="gramEnd"/>
+          </w:p>
+        </w:tc>
+        <w:tc>
+          <w:tcPr>
+            <w:tcW w:w="6520" w:type="dxa"/>
+          </w:tcPr>
+          <w:p>
+            <w:pPr>
+              <w:cnfStyle w:val="000000000000" w:firstRow="0" w:lastRow="0" w:firstColumn="0" w:lastColumn="0" w:oddVBand="0" w:evenVBand="0" w:oddHBand="0" w:evenHBand="0" w:firstRowFirstColumn="0" w:firstRowLastColumn="0" w:lastRowFirstColumn="0" w:lastRowLastColumn="0"/>
+            </w:pPr>
+            <w:proofErr w:type="gramStart"/>
+            <w:r>
+              <w:t>a</w:t>
+            </w:r>
+            <w:proofErr w:type="gramEnd"/>
+            <w:r>
+              <w:t xml:space="preserve"> restrição do horário de atendimento, pois hoje os pedidos são </w:t>
+            </w:r>
+            <w:proofErr w:type="spellStart"/>
+            <w:r>
+              <w:t>acetos</w:t>
+            </w:r>
+            <w:proofErr w:type="spellEnd"/>
+            <w:r>
+              <w:t xml:space="preserve"> apenas em horário comercial de segunda a sexta-feira.</w:t>
+            </w:r>
+          </w:p>
+        </w:tc>
+      </w:tr>
+      <w:tr>
+        <w:trPr>
+          <w:jc w:val="center"/>
+        </w:trPr>
+        <w:tc>
+          <w:tcPr>
+            <w:cnfStyle w:val="001000000000" w:firstRow="0" w:lastRow="0" w:firstColumn="1" w:lastColumn="0" w:oddVBand="0" w:evenVBand="0" w:oddHBand="0" w:evenHBand="0" w:firstRowFirstColumn="0" w:firstRowLastColumn="0" w:lastRowFirstColumn="0" w:lastRowLastColumn="0"/>
+            <w:tcW w:w="1555" w:type="dxa"/>
+          </w:tcPr>
+          <w:p>
+            <w:r>
+              <w:t>Os benefícios</w:t>
+            </w:r>
+          </w:p>
+        </w:tc>
+        <w:tc>
+          <w:tcPr>
+            <w:tcW w:w="6520" w:type="dxa"/>
+          </w:tcPr>
+          <w:p>
+            <w:pPr>
+              <w:cnfStyle w:val="000000000000" w:firstRow="0" w:lastRow="0" w:firstColumn="0" w:lastColumn="0" w:oddVBand="0" w:evenVBand="0" w:oddHBand="0" w:evenHBand="0" w:firstRowFirstColumn="0" w:firstRowLastColumn="0" w:lastRowFirstColumn="0" w:lastRowLastColumn="0"/>
+            </w:pPr>
+            <w:proofErr w:type="gramStart"/>
+            <w:r>
+              <w:t>do</w:t>
+            </w:r>
+            <w:proofErr w:type="gramEnd"/>
+            <w:r>
+              <w:t xml:space="preserve"> novo sistema serão:</w:t>
             </w:r>
           </w:p>
           <w:p>
@@ -558,12 +792,12 @@
               <w:pStyle w:val="PargrafodaLista"/>
               <w:numPr>
                 <w:ilvl w:val="0"/>
-                <w:numId w:val="20"/>
+                <w:numId w:val="23"/>
               </w:numPr>
               <w:cnfStyle w:val="000000000000" w:firstRow="0" w:lastRow="0" w:firstColumn="0" w:lastColumn="0" w:oddVBand="0" w:evenVBand="0" w:oddHBand="0" w:evenHBand="0" w:firstRowFirstColumn="0" w:firstRowLastColumn="0" w:lastRowFirstColumn="0" w:lastRowLastColumn="0"/>
             </w:pPr>
             <w:r>
-              <w:t>Flexibilidade</w:t>
+              <w:t>Possibilidade de vendas 24/7</w:t>
             </w:r>
           </w:p>
           <w:p>
@@ -571,34 +805,476 @@
               <w:pStyle w:val="PargrafodaLista"/>
               <w:numPr>
                 <w:ilvl w:val="0"/>
-                <w:numId w:val="20"/>
+                <w:numId w:val="23"/>
               </w:numPr>
               <w:cnfStyle w:val="000000000000" w:firstRow="0" w:lastRow="0" w:firstColumn="0" w:lastColumn="0" w:oddVBand="0" w:evenVBand="0" w:oddHBand="0" w:evenHBand="0" w:firstRowFirstColumn="0" w:firstRowLastColumn="0" w:lastRowFirstColumn="0" w:lastRowLastColumn="0"/>
             </w:pPr>
             <w:r>
-              <w:t>Autom</w:t>
-            </w:r>
-            <w:r>
-              <w:t>ação</w:t>
-            </w:r>
-            <w:r>
-              <w:t xml:space="preserve"> d</w:t>
-            </w:r>
+              <w:t>Aumento da visibilidade do negócio</w:t>
+            </w:r>
+          </w:p>
+          <w:p>
+            <w:pPr>
+              <w:pStyle w:val="PargrafodaLista"/>
+              <w:numPr>
+                <w:ilvl w:val="0"/>
+                <w:numId w:val="23"/>
+              </w:numPr>
+              <w:cnfStyle w:val="000000000000" w:firstRow="0" w:lastRow="0" w:firstColumn="0" w:lastColumn="0" w:oddVBand="0" w:evenVBand="0" w:oddHBand="0" w:evenHBand="0" w:firstRowFirstColumn="0" w:firstRowLastColumn="0" w:lastRowFirstColumn="0" w:lastRowLastColumn="0"/>
+            </w:pPr>
+            <w:r>
+              <w:t>O e-commerce aliado ao marketing digital levará a aumento das vendas</w:t>
+            </w:r>
+          </w:p>
+        </w:tc>
+      </w:tr>
+    </w:tbl>
+    <w:p>
+      <w:pPr>
+        <w:spacing w:before="200" w:after="200"/>
+      </w:pPr>
+      <w:r>
+        <w:t>Problema 3</w:t>
+      </w:r>
+    </w:p>
+    <w:tbl>
+      <w:tblPr>
+        <w:tblStyle w:val="TabeladeGrade1Clara-nfase1"/>
+        <w:tblW w:w="0" w:type="auto"/>
+        <w:jc w:val="center"/>
+        <w:tblLook w:val="04A0" w:firstRow="1" w:lastRow="0" w:firstColumn="1" w:lastColumn="0" w:noHBand="0" w:noVBand="1"/>
+      </w:tblPr>
+      <w:tblGrid>
+        <w:gridCol w:w="1555"/>
+        <w:gridCol w:w="6520"/>
+      </w:tblGrid>
+      <w:tr>
+        <w:trPr>
+          <w:cnfStyle w:val="100000000000" w:firstRow="1" w:lastRow="0" w:firstColumn="0" w:lastColumn="0" w:oddVBand="0" w:evenVBand="0" w:oddHBand="0" w:evenHBand="0" w:firstRowFirstColumn="0" w:firstRowLastColumn="0" w:lastRowFirstColumn="0" w:lastRowLastColumn="0"/>
+          <w:jc w:val="center"/>
+        </w:trPr>
+        <w:tc>
+          <w:tcPr>
+            <w:cnfStyle w:val="001000000000" w:firstRow="0" w:lastRow="0" w:firstColumn="1" w:lastColumn="0" w:oddVBand="0" w:evenVBand="0" w:oddHBand="0" w:evenHBand="0" w:firstRowFirstColumn="0" w:firstRowLastColumn="0" w:lastRowFirstColumn="0" w:lastRowLastColumn="0"/>
+            <w:tcW w:w="1555" w:type="dxa"/>
+          </w:tcPr>
+          <w:p>
+            <w:r>
+              <w:t>O problema</w:t>
+            </w:r>
+          </w:p>
+        </w:tc>
+        <w:tc>
+          <w:tcPr>
+            <w:tcW w:w="6520" w:type="dxa"/>
+          </w:tcPr>
+          <w:p>
+            <w:pPr>
+              <w:cnfStyle w:val="100000000000" w:firstRow="1" w:lastRow="0" w:firstColumn="0" w:lastColumn="0" w:oddVBand="0" w:evenVBand="0" w:oddHBand="0" w:evenHBand="0" w:firstRowFirstColumn="0" w:firstRowLastColumn="0" w:lastRowFirstColumn="0" w:lastRowLastColumn="0"/>
+              <w:rPr>
+                <w:b w:val="0"/>
+              </w:rPr>
+            </w:pPr>
+            <w:proofErr w:type="gramStart"/>
+            <w:r>
+              <w:rPr>
+                <w:b w:val="0"/>
+              </w:rPr>
+              <w:t>de</w:t>
+            </w:r>
+            <w:proofErr w:type="gramEnd"/>
+            <w:r>
+              <w:rPr>
+                <w:b w:val="0"/>
+              </w:rPr>
+              <w:t xml:space="preserve"> locação e separação de produtos</w:t>
+            </w:r>
+          </w:p>
+        </w:tc>
+      </w:tr>
+      <w:tr>
+        <w:trPr>
+          <w:jc w:val="center"/>
+        </w:trPr>
+        <w:tc>
+          <w:tcPr>
+            <w:cnfStyle w:val="001000000000" w:firstRow="0" w:lastRow="0" w:firstColumn="1" w:lastColumn="0" w:oddVBand="0" w:evenVBand="0" w:oddHBand="0" w:evenHBand="0" w:firstRowFirstColumn="0" w:firstRowLastColumn="0" w:lastRowFirstColumn="0" w:lastRowLastColumn="0"/>
+            <w:tcW w:w="1555" w:type="dxa"/>
+          </w:tcPr>
+          <w:p>
+            <w:proofErr w:type="gramStart"/>
+            <w:r>
+              <w:t>afeta</w:t>
+            </w:r>
+            <w:proofErr w:type="gramEnd"/>
+          </w:p>
+        </w:tc>
+        <w:tc>
+          <w:tcPr>
+            <w:tcW w:w="6520" w:type="dxa"/>
+          </w:tcPr>
+          <w:p>
+            <w:pPr>
+              <w:cnfStyle w:val="000000000000" w:firstRow="0" w:lastRow="0" w:firstColumn="0" w:lastColumn="0" w:oddVBand="0" w:evenVBand="0" w:oddHBand="0" w:evenHBand="0" w:firstRowFirstColumn="0" w:firstRowLastColumn="0" w:lastRowFirstColumn="0" w:lastRowLastColumn="0"/>
+            </w:pPr>
+            <w:proofErr w:type="gramStart"/>
+            <w:r>
+              <w:t>vendedores</w:t>
+            </w:r>
+            <w:proofErr w:type="gramEnd"/>
+            <w:r>
+              <w:t xml:space="preserve"> e entregadores</w:t>
+            </w:r>
+          </w:p>
+        </w:tc>
+      </w:tr>
+      <w:tr>
+        <w:trPr>
+          <w:jc w:val="center"/>
+        </w:trPr>
+        <w:tc>
+          <w:tcPr>
+            <w:cnfStyle w:val="001000000000" w:firstRow="0" w:lastRow="0" w:firstColumn="1" w:lastColumn="0" w:oddVBand="0" w:evenVBand="0" w:oddHBand="0" w:evenHBand="0" w:firstRowFirstColumn="0" w:firstRowLastColumn="0" w:lastRowFirstColumn="0" w:lastRowLastColumn="0"/>
+            <w:tcW w:w="1555" w:type="dxa"/>
+          </w:tcPr>
+          <w:p>
+            <w:proofErr w:type="gramStart"/>
+            <w:r>
+              <w:t>devido</w:t>
+            </w:r>
+            <w:proofErr w:type="gramEnd"/>
+          </w:p>
+        </w:tc>
+        <w:tc>
+          <w:tcPr>
+            <w:tcW w:w="6520" w:type="dxa"/>
+          </w:tcPr>
+          <w:p>
+            <w:pPr>
+              <w:cnfStyle w:val="000000000000" w:firstRow="0" w:lastRow="0" w:firstColumn="0" w:lastColumn="0" w:oddVBand="0" w:evenVBand="0" w:oddHBand="0" w:evenHBand="0" w:firstRowFirstColumn="0" w:firstRowLastColumn="0" w:lastRowFirstColumn="0" w:lastRowLastColumn="0"/>
+            </w:pPr>
+            <w:proofErr w:type="gramStart"/>
+            <w:r>
+              <w:t>a</w:t>
+            </w:r>
+            <w:proofErr w:type="gramEnd"/>
+            <w:r>
+              <w:t xml:space="preserve"> dificuldade em encontrar os pacotes separados para entrega e além disso </w:t>
+            </w:r>
+            <w:proofErr w:type="spellStart"/>
+            <w:r>
+              <w:t>setoriza-los</w:t>
+            </w:r>
+            <w:proofErr w:type="spellEnd"/>
+            <w:r>
+              <w:t xml:space="preserve"> por região de entrega, pois os entregadores tem de separar </w:t>
+            </w:r>
+            <w:r>
+              <w:t>individualmente cada pacote, endereço por endereço a região para onde irão.</w:t>
+            </w:r>
+          </w:p>
+        </w:tc>
+      </w:tr>
+      <w:tr>
+        <w:trPr>
+          <w:jc w:val="center"/>
+        </w:trPr>
+        <w:tc>
+          <w:tcPr>
+            <w:cnfStyle w:val="001000000000" w:firstRow="0" w:lastRow="0" w:firstColumn="1" w:lastColumn="0" w:oddVBand="0" w:evenVBand="0" w:oddHBand="0" w:evenHBand="0" w:firstRowFirstColumn="0" w:firstRowLastColumn="0" w:lastRowFirstColumn="0" w:lastRowLastColumn="0"/>
+            <w:tcW w:w="1555" w:type="dxa"/>
+          </w:tcPr>
+          <w:p>
+            <w:r>
+              <w:t>Os benefícios</w:t>
+            </w:r>
+          </w:p>
+        </w:tc>
+        <w:tc>
+          <w:tcPr>
+            <w:tcW w:w="6520" w:type="dxa"/>
+          </w:tcPr>
+          <w:p>
+            <w:pPr>
+              <w:cnfStyle w:val="000000000000" w:firstRow="0" w:lastRow="0" w:firstColumn="0" w:lastColumn="0" w:oddVBand="0" w:evenVBand="0" w:oddHBand="0" w:evenHBand="0" w:firstRowFirstColumn="0" w:firstRowLastColumn="0" w:lastRowFirstColumn="0" w:lastRowLastColumn="0"/>
+            </w:pPr>
+            <w:proofErr w:type="gramStart"/>
+            <w:r>
+              <w:t>do</w:t>
+            </w:r>
+            <w:proofErr w:type="gramEnd"/>
+            <w:r>
+              <w:t xml:space="preserve"> novo sistema serão:</w:t>
+            </w:r>
+          </w:p>
+          <w:p>
+            <w:pPr>
+              <w:pStyle w:val="PargrafodaLista"/>
+              <w:numPr>
+                <w:ilvl w:val="0"/>
+                <w:numId w:val="23"/>
+              </w:numPr>
+              <w:cnfStyle w:val="000000000000" w:firstRow="0" w:lastRow="0" w:firstColumn="0" w:lastColumn="0" w:oddVBand="0" w:evenVBand="0" w:oddHBand="0" w:evenHBand="0" w:firstRowFirstColumn="0" w:firstRowLastColumn="0" w:lastRowFirstColumn="0" w:lastRowLastColumn="0"/>
+            </w:pPr>
+            <w:r>
+              <w:t>Otimização do tempo da separação</w:t>
+            </w:r>
+          </w:p>
+          <w:p>
+            <w:pPr>
+              <w:pStyle w:val="PargrafodaLista"/>
+              <w:numPr>
+                <w:ilvl w:val="0"/>
+                <w:numId w:val="23"/>
+              </w:numPr>
+              <w:cnfStyle w:val="000000000000" w:firstRow="0" w:lastRow="0" w:firstColumn="0" w:lastColumn="0" w:oddVBand="0" w:evenVBand="0" w:oddHBand="0" w:evenHBand="0" w:firstRowFirstColumn="0" w:firstRowLastColumn="0" w:lastRowFirstColumn="0" w:lastRowLastColumn="0"/>
+            </w:pPr>
+            <w:r>
+              <w:t>Redução de erros na separação para entregas</w:t>
+            </w:r>
+          </w:p>
+          <w:p>
+            <w:pPr>
+              <w:pStyle w:val="PargrafodaLista"/>
+              <w:numPr>
+                <w:ilvl w:val="0"/>
+                <w:numId w:val="23"/>
+              </w:numPr>
+              <w:cnfStyle w:val="000000000000" w:firstRow="0" w:lastRow="0" w:firstColumn="0" w:lastColumn="0" w:oddVBand="0" w:evenVBand="0" w:oddHBand="0" w:evenHBand="0" w:firstRowFirstColumn="0" w:firstRowLastColumn="0" w:lastRowFirstColumn="0" w:lastRowLastColumn="0"/>
+            </w:pPr>
+            <w:r>
+              <w:t>Redução de erros na entrega</w:t>
+            </w:r>
+          </w:p>
+        </w:tc>
+      </w:tr>
+    </w:tbl>
+    <w:p>
+      <w:pPr>
+        <w:spacing w:after="0"/>
+        <w:jc w:val="left"/>
+      </w:pPr>
+      <w:r>
+        <w:br w:type="page"/>
+      </w:r>
+    </w:p>
+    <w:p>
+      <w:pPr>
+        <w:spacing w:before="200" w:after="200"/>
+      </w:pPr>
+      <w:r>
+        <w:lastRenderedPageBreak/>
+        <w:t>Problema 4</w:t>
+      </w:r>
+    </w:p>
+    <w:tbl>
+      <w:tblPr>
+        <w:tblStyle w:val="TabeladeGrade1Clara-nfase1"/>
+        <w:tblW w:w="0" w:type="auto"/>
+        <w:jc w:val="center"/>
+        <w:tblLook w:val="04A0" w:firstRow="1" w:lastRow="0" w:firstColumn="1" w:lastColumn="0" w:noHBand="0" w:noVBand="1"/>
+      </w:tblPr>
+      <w:tblGrid>
+        <w:gridCol w:w="1555"/>
+        <w:gridCol w:w="6520"/>
+      </w:tblGrid>
+      <w:tr>
+        <w:trPr>
+          <w:cnfStyle w:val="100000000000" w:firstRow="1" w:lastRow="0" w:firstColumn="0" w:lastColumn="0" w:oddVBand="0" w:evenVBand="0" w:oddHBand="0" w:evenHBand="0" w:firstRowFirstColumn="0" w:firstRowLastColumn="0" w:lastRowFirstColumn="0" w:lastRowLastColumn="0"/>
+          <w:jc w:val="center"/>
+        </w:trPr>
+        <w:tc>
+          <w:tcPr>
+            <w:cnfStyle w:val="001000000000" w:firstRow="0" w:lastRow="0" w:firstColumn="1" w:lastColumn="0" w:oddVBand="0" w:evenVBand="0" w:oddHBand="0" w:evenHBand="0" w:firstRowFirstColumn="0" w:firstRowLastColumn="0" w:lastRowFirstColumn="0" w:lastRowLastColumn="0"/>
+            <w:tcW w:w="1555" w:type="dxa"/>
+          </w:tcPr>
+          <w:p>
+            <w:r>
+              <w:t>O problema</w:t>
+            </w:r>
+          </w:p>
+        </w:tc>
+        <w:tc>
+          <w:tcPr>
+            <w:tcW w:w="6520" w:type="dxa"/>
+          </w:tcPr>
+          <w:p>
+            <w:pPr>
+              <w:cnfStyle w:val="100000000000" w:firstRow="1" w:lastRow="0" w:firstColumn="0" w:lastColumn="0" w:oddVBand="0" w:evenVBand="0" w:oddHBand="0" w:evenHBand="0" w:firstRowFirstColumn="0" w:firstRowLastColumn="0" w:lastRowFirstColumn="0" w:lastRowLastColumn="0"/>
+              <w:rPr>
+                <w:b w:val="0"/>
+              </w:rPr>
+            </w:pPr>
+            <w:proofErr w:type="gramStart"/>
+            <w:r>
+              <w:rPr>
+                <w:b w:val="0"/>
+              </w:rPr>
+              <w:t>de</w:t>
+            </w:r>
+            <w:proofErr w:type="gramEnd"/>
+            <w:r>
+              <w:rPr>
+                <w:b w:val="0"/>
+              </w:rPr>
+              <w:t xml:space="preserve"> </w:t>
+            </w:r>
+            <w:r>
+              <w:rPr>
+                <w:b w:val="0"/>
+              </w:rPr>
+              <w:t>controle de veículos</w:t>
+            </w:r>
+          </w:p>
+        </w:tc>
+      </w:tr>
+      <w:tr>
+        <w:trPr>
+          <w:jc w:val="center"/>
+        </w:trPr>
+        <w:tc>
+          <w:tcPr>
+            <w:cnfStyle w:val="001000000000" w:firstRow="0" w:lastRow="0" w:firstColumn="1" w:lastColumn="0" w:oddVBand="0" w:evenVBand="0" w:oddHBand="0" w:evenHBand="0" w:firstRowFirstColumn="0" w:firstRowLastColumn="0" w:lastRowFirstColumn="0" w:lastRowLastColumn="0"/>
+            <w:tcW w:w="1555" w:type="dxa"/>
+          </w:tcPr>
+          <w:p>
+            <w:proofErr w:type="gramStart"/>
+            <w:r>
+              <w:t>afeta</w:t>
+            </w:r>
+            <w:proofErr w:type="gramEnd"/>
+          </w:p>
+        </w:tc>
+        <w:tc>
+          <w:tcPr>
+            <w:tcW w:w="6520" w:type="dxa"/>
+          </w:tcPr>
+          <w:p>
+            <w:pPr>
+              <w:cnfStyle w:val="000000000000" w:firstRow="0" w:lastRow="0" w:firstColumn="0" w:lastColumn="0" w:oddVBand="0" w:evenVBand="0" w:oddHBand="0" w:evenHBand="0" w:firstRowFirstColumn="0" w:firstRowLastColumn="0" w:lastRowFirstColumn="0" w:lastRowLastColumn="0"/>
+            </w:pPr>
+            <w:proofErr w:type="gramStart"/>
             <w:r>
               <w:t>os</w:t>
             </w:r>
-            <w:r>
-              <w:t xml:space="preserve"> processos</w:t>
+            <w:proofErr w:type="gramEnd"/>
+            <w:r>
+              <w:t xml:space="preserve"> entregadores e diretor</w:t>
+            </w:r>
+          </w:p>
+        </w:tc>
+      </w:tr>
+      <w:tr>
+        <w:trPr>
+          <w:jc w:val="center"/>
+        </w:trPr>
+        <w:tc>
+          <w:tcPr>
+            <w:cnfStyle w:val="001000000000" w:firstRow="0" w:lastRow="0" w:firstColumn="1" w:lastColumn="0" w:oddVBand="0" w:evenVBand="0" w:oddHBand="0" w:evenHBand="0" w:firstRowFirstColumn="0" w:firstRowLastColumn="0" w:lastRowFirstColumn="0" w:lastRowLastColumn="0"/>
+            <w:tcW w:w="1555" w:type="dxa"/>
+          </w:tcPr>
+          <w:p>
+            <w:proofErr w:type="gramStart"/>
+            <w:r>
+              <w:t>devido</w:t>
+            </w:r>
+            <w:proofErr w:type="gramEnd"/>
+          </w:p>
+        </w:tc>
+        <w:tc>
+          <w:tcPr>
+            <w:tcW w:w="6520" w:type="dxa"/>
+          </w:tcPr>
+          <w:p>
+            <w:pPr>
+              <w:cnfStyle w:val="000000000000" w:firstRow="0" w:lastRow="0" w:firstColumn="0" w:lastColumn="0" w:oddVBand="0" w:evenVBand="0" w:oddHBand="0" w:evenHBand="0" w:firstRowFirstColumn="0" w:firstRowLastColumn="0" w:lastRowFirstColumn="0" w:lastRowLastColumn="0"/>
+            </w:pPr>
+            <w:proofErr w:type="gramStart"/>
+            <w:r>
+              <w:t>a</w:t>
+            </w:r>
+            <w:proofErr w:type="gramEnd"/>
+            <w:r>
+              <w:t xml:space="preserve"> falta de dificuldade em agendar manutenções da frota</w:t>
+            </w:r>
+            <w:r>
+              <w:t xml:space="preserve"> e rastrear o uso dos veículos pelos entregadores.</w:t>
+            </w:r>
+          </w:p>
+        </w:tc>
+      </w:tr>
+      <w:tr>
+        <w:trPr>
+          <w:jc w:val="center"/>
+        </w:trPr>
+        <w:tc>
+          <w:tcPr>
+            <w:cnfStyle w:val="001000000000" w:firstRow="0" w:lastRow="0" w:firstColumn="1" w:lastColumn="0" w:oddVBand="0" w:evenVBand="0" w:oddHBand="0" w:evenHBand="0" w:firstRowFirstColumn="0" w:firstRowLastColumn="0" w:lastRowFirstColumn="0" w:lastRowLastColumn="0"/>
+            <w:tcW w:w="1555" w:type="dxa"/>
+          </w:tcPr>
+          <w:p>
+            <w:r>
+              <w:t>Os benefícios</w:t>
+            </w:r>
+          </w:p>
+        </w:tc>
+        <w:tc>
+          <w:tcPr>
+            <w:tcW w:w="6520" w:type="dxa"/>
+          </w:tcPr>
+          <w:p>
+            <w:pPr>
+              <w:cnfStyle w:val="000000000000" w:firstRow="0" w:lastRow="0" w:firstColumn="0" w:lastColumn="0" w:oddVBand="0" w:evenVBand="0" w:oddHBand="0" w:evenHBand="0" w:firstRowFirstColumn="0" w:firstRowLastColumn="0" w:lastRowFirstColumn="0" w:lastRowLastColumn="0"/>
+            </w:pPr>
+            <w:proofErr w:type="gramStart"/>
+            <w:r>
+              <w:t>do</w:t>
+            </w:r>
+            <w:proofErr w:type="gramEnd"/>
+            <w:r>
+              <w:t xml:space="preserve"> novo sistema serão:</w:t>
+            </w:r>
+          </w:p>
+          <w:p>
+            <w:pPr>
+              <w:pStyle w:val="PargrafodaLista"/>
+              <w:numPr>
+                <w:ilvl w:val="0"/>
+                <w:numId w:val="23"/>
+              </w:numPr>
+              <w:cnfStyle w:val="000000000000" w:firstRow="0" w:lastRow="0" w:firstColumn="0" w:lastColumn="0" w:oddVBand="0" w:evenVBand="0" w:oddHBand="0" w:evenHBand="0" w:firstRowFirstColumn="0" w:firstRowLastColumn="0" w:lastRowFirstColumn="0" w:lastRowLastColumn="0"/>
+            </w:pPr>
+            <w:r>
+              <w:t>Redução da probabilidade de carro parado com o agendamento de manutenção.</w:t>
+            </w:r>
+          </w:p>
+          <w:p>
+            <w:pPr>
+              <w:pStyle w:val="PargrafodaLista"/>
+              <w:numPr>
+                <w:ilvl w:val="0"/>
+                <w:numId w:val="23"/>
+              </w:numPr>
+              <w:cnfStyle w:val="000000000000" w:firstRow="0" w:lastRow="0" w:firstColumn="0" w:lastColumn="0" w:oddVBand="0" w:evenVBand="0" w:oddHBand="0" w:evenHBand="0" w:firstRowFirstColumn="0" w:firstRowLastColumn="0" w:lastRowFirstColumn="0" w:lastRowLastColumn="0"/>
+            </w:pPr>
+            <w:r>
+              <w:t>Identificação do motorista em caso de infração de transito.</w:t>
             </w:r>
           </w:p>
         </w:tc>
       </w:tr>
     </w:tbl>
     <w:p/>
-    <w:p>
-      <w:bookmarkStart w:id="0" w:name="_GoBack"/>
-      <w:bookmarkEnd w:id="0"/>
-    </w:p>
+    <w:p/>
+    <w:p/>
+    <w:p/>
+    <w:p/>
+    <w:p/>
+    <w:p/>
+    <w:p/>
+    <w:p/>
+    <w:p/>
+    <w:p/>
     <w:p/>
     <w:p/>
     <w:p/>
@@ -863,7 +1539,7 @@
 </file>
 
 <file path=word/endnotes.xml><?xml version="1.0" encoding="utf-8"?>
-<w:endnotes xmlns:wpc="http://schemas.microsoft.com/office/word/2010/wordprocessingCanvas" xmlns:cx="http://schemas.microsoft.com/office/drawing/2014/chartex" xmlns:cx1="http://schemas.microsoft.com/office/drawing/2015/9/8/chartex" xmlns:cx2="http://schemas.microsoft.com/office/drawing/2015/10/21/chartex" xmlns:mc="http://schemas.openxmlformats.org/markup-compatibility/2006" xmlns:o="urn:schemas-microsoft-com:office:office" xmlns:r="http://schemas.openxmlformats.org/officeDocument/2006/relationships" xmlns:m="http://schemas.openxmlformats.org/officeDocument/2006/math" xmlns:v="urn:schemas-microsoft-com:vml" xmlns:wp14="http://schemas.microsoft.com/office/word/2010/wordprocessingDrawing" xmlns:wp="http://schemas.openxmlformats.org/drawingml/2006/wordprocessingDrawing" xmlns:w10="urn:schemas-microsoft-com:office:word" xmlns:w="http://schemas.openxmlformats.org/wordprocessingml/2006/main" xmlns:w14="http://schemas.microsoft.com/office/word/2010/wordml" xmlns:w15="http://schemas.microsoft.com/office/word/2012/wordml" xmlns:w16se="http://schemas.microsoft.com/office/word/2015/wordml/symex" xmlns:wpg="http://schemas.microsoft.com/office/word/2010/wordprocessingGroup" xmlns:wpi="http://schemas.microsoft.com/office/word/2010/wordprocessingInk" xmlns:wne="http://schemas.microsoft.com/office/word/2006/wordml" xmlns:wps="http://schemas.microsoft.com/office/word/2010/wordprocessingShape" mc:Ignorable="w14 w15 w16se wp14">
+<w:endnotes xmlns:wpc="http://schemas.microsoft.com/office/word/2010/wordprocessingCanvas" xmlns:mc="http://schemas.openxmlformats.org/markup-compatibility/2006" xmlns:o="urn:schemas-microsoft-com:office:office" xmlns:r="http://schemas.openxmlformats.org/officeDocument/2006/relationships" xmlns:m="http://schemas.openxmlformats.org/officeDocument/2006/math" xmlns:v="urn:schemas-microsoft-com:vml" xmlns:wp14="http://schemas.microsoft.com/office/word/2010/wordprocessingDrawing" xmlns:wp="http://schemas.openxmlformats.org/drawingml/2006/wordprocessingDrawing" xmlns:w10="urn:schemas-microsoft-com:office:word" xmlns:w="http://schemas.openxmlformats.org/wordprocessingml/2006/main" xmlns:w14="http://schemas.microsoft.com/office/word/2010/wordml" xmlns:w15="http://schemas.microsoft.com/office/word/2012/wordml" xmlns:wpg="http://schemas.microsoft.com/office/word/2010/wordprocessingGroup" xmlns:wpi="http://schemas.microsoft.com/office/word/2010/wordprocessingInk" xmlns:wne="http://schemas.microsoft.com/office/word/2006/wordml" xmlns:wps="http://schemas.microsoft.com/office/word/2010/wordprocessingShape" mc:Ignorable="w14 w15 wp14">
   <w:endnote w:type="separator" w:id="-1">
     <w:p>
       <w:r>
@@ -886,7 +1562,7 @@
 </file>
 
 <file path=word/footer1.xml><?xml version="1.0" encoding="utf-8"?>
-<w:ftr xmlns:wpc="http://schemas.microsoft.com/office/word/2010/wordprocessingCanvas" xmlns:cx="http://schemas.microsoft.com/office/drawing/2014/chartex" xmlns:cx1="http://schemas.microsoft.com/office/drawing/2015/9/8/chartex" xmlns:cx2="http://schemas.microsoft.com/office/drawing/2015/10/21/chartex" xmlns:mc="http://schemas.openxmlformats.org/markup-compatibility/2006" xmlns:o="urn:schemas-microsoft-com:office:office" xmlns:r="http://schemas.openxmlformats.org/officeDocument/2006/relationships" xmlns:m="http://schemas.openxmlformats.org/officeDocument/2006/math" xmlns:v="urn:schemas-microsoft-com:vml" xmlns:wp14="http://schemas.microsoft.com/office/word/2010/wordprocessingDrawing" xmlns:wp="http://schemas.openxmlformats.org/drawingml/2006/wordprocessingDrawing" xmlns:w10="urn:schemas-microsoft-com:office:word" xmlns:w="http://schemas.openxmlformats.org/wordprocessingml/2006/main" xmlns:w14="http://schemas.microsoft.com/office/word/2010/wordml" xmlns:w15="http://schemas.microsoft.com/office/word/2012/wordml" xmlns:w16se="http://schemas.microsoft.com/office/word/2015/wordml/symex" xmlns:wpg="http://schemas.microsoft.com/office/word/2010/wordprocessingGroup" xmlns:wpi="http://schemas.microsoft.com/office/word/2010/wordprocessingInk" xmlns:wne="http://schemas.microsoft.com/office/word/2006/wordml" xmlns:wps="http://schemas.microsoft.com/office/word/2010/wordprocessingShape" mc:Ignorable="w14 w15 w16se wp14">
+<w:ftr xmlns:wpc="http://schemas.microsoft.com/office/word/2010/wordprocessingCanvas" xmlns:mc="http://schemas.openxmlformats.org/markup-compatibility/2006" xmlns:o="urn:schemas-microsoft-com:office:office" xmlns:r="http://schemas.openxmlformats.org/officeDocument/2006/relationships" xmlns:m="http://schemas.openxmlformats.org/officeDocument/2006/math" xmlns:v="urn:schemas-microsoft-com:vml" xmlns:wp14="http://schemas.microsoft.com/office/word/2010/wordprocessingDrawing" xmlns:wp="http://schemas.openxmlformats.org/drawingml/2006/wordprocessingDrawing" xmlns:w10="urn:schemas-microsoft-com:office:word" xmlns:w="http://schemas.openxmlformats.org/wordprocessingml/2006/main" xmlns:w14="http://schemas.microsoft.com/office/word/2010/wordml" xmlns:w15="http://schemas.microsoft.com/office/word/2012/wordml" xmlns:wpg="http://schemas.microsoft.com/office/word/2010/wordprocessingGroup" xmlns:wpi="http://schemas.microsoft.com/office/word/2010/wordprocessingInk" xmlns:wne="http://schemas.microsoft.com/office/word/2006/wordml" xmlns:wps="http://schemas.microsoft.com/office/word/2010/wordprocessingShape" mc:Ignorable="w14 w15 wp14">
   <w:tbl>
     <w:tblPr>
       <w:tblW w:w="5000" w:type="pct"/>
@@ -1013,7 +1689,7 @@
 </file>
 
 <file path=word/footer2.xml><?xml version="1.0" encoding="utf-8"?>
-<w:ftr xmlns:wpc="http://schemas.microsoft.com/office/word/2010/wordprocessingCanvas" xmlns:cx="http://schemas.microsoft.com/office/drawing/2014/chartex" xmlns:cx1="http://schemas.microsoft.com/office/drawing/2015/9/8/chartex" xmlns:cx2="http://schemas.microsoft.com/office/drawing/2015/10/21/chartex" xmlns:mc="http://schemas.openxmlformats.org/markup-compatibility/2006" xmlns:o="urn:schemas-microsoft-com:office:office" xmlns:r="http://schemas.openxmlformats.org/officeDocument/2006/relationships" xmlns:m="http://schemas.openxmlformats.org/officeDocument/2006/math" xmlns:v="urn:schemas-microsoft-com:vml" xmlns:wp14="http://schemas.microsoft.com/office/word/2010/wordprocessingDrawing" xmlns:wp="http://schemas.openxmlformats.org/drawingml/2006/wordprocessingDrawing" xmlns:w10="urn:schemas-microsoft-com:office:word" xmlns:w="http://schemas.openxmlformats.org/wordprocessingml/2006/main" xmlns:w14="http://schemas.microsoft.com/office/word/2010/wordml" xmlns:w15="http://schemas.microsoft.com/office/word/2012/wordml" xmlns:w16se="http://schemas.microsoft.com/office/word/2015/wordml/symex" xmlns:wpg="http://schemas.microsoft.com/office/word/2010/wordprocessingGroup" xmlns:wpi="http://schemas.microsoft.com/office/word/2010/wordprocessingInk" xmlns:wne="http://schemas.microsoft.com/office/word/2006/wordml" xmlns:wps="http://schemas.microsoft.com/office/word/2010/wordprocessingShape" mc:Ignorable="w14 w15 w16se wp14">
+<w:ftr xmlns:wpc="http://schemas.microsoft.com/office/word/2010/wordprocessingCanvas" xmlns:mc="http://schemas.openxmlformats.org/markup-compatibility/2006" xmlns:o="urn:schemas-microsoft-com:office:office" xmlns:r="http://schemas.openxmlformats.org/officeDocument/2006/relationships" xmlns:m="http://schemas.openxmlformats.org/officeDocument/2006/math" xmlns:v="urn:schemas-microsoft-com:vml" xmlns:wp14="http://schemas.microsoft.com/office/word/2010/wordprocessingDrawing" xmlns:wp="http://schemas.openxmlformats.org/drawingml/2006/wordprocessingDrawing" xmlns:w10="urn:schemas-microsoft-com:office:word" xmlns:w="http://schemas.openxmlformats.org/wordprocessingml/2006/main" xmlns:w14="http://schemas.microsoft.com/office/word/2010/wordml" xmlns:w15="http://schemas.microsoft.com/office/word/2012/wordml" xmlns:wpg="http://schemas.microsoft.com/office/word/2010/wordprocessingGroup" xmlns:wpi="http://schemas.microsoft.com/office/word/2010/wordprocessingInk" xmlns:wne="http://schemas.microsoft.com/office/word/2006/wordml" xmlns:wps="http://schemas.microsoft.com/office/word/2010/wordprocessingShape" mc:Ignorable="w14 w15 wp14">
   <w:tbl>
     <w:tblPr>
       <w:tblW w:w="5000" w:type="pct"/>
@@ -1195,7 +1871,7 @@
 </file>
 
 <file path=word/footnotes.xml><?xml version="1.0" encoding="utf-8"?>
-<w:footnotes xmlns:wpc="http://schemas.microsoft.com/office/word/2010/wordprocessingCanvas" xmlns:cx="http://schemas.microsoft.com/office/drawing/2014/chartex" xmlns:cx1="http://schemas.microsoft.com/office/drawing/2015/9/8/chartex" xmlns:cx2="http://schemas.microsoft.com/office/drawing/2015/10/21/chartex" xmlns:mc="http://schemas.openxmlformats.org/markup-compatibility/2006" xmlns:o="urn:schemas-microsoft-com:office:office" xmlns:r="http://schemas.openxmlformats.org/officeDocument/2006/relationships" xmlns:m="http://schemas.openxmlformats.org/officeDocument/2006/math" xmlns:v="urn:schemas-microsoft-com:vml" xmlns:wp14="http://schemas.microsoft.com/office/word/2010/wordprocessingDrawing" xmlns:wp="http://schemas.openxmlformats.org/drawingml/2006/wordprocessingDrawing" xmlns:w10="urn:schemas-microsoft-com:office:word" xmlns:w="http://schemas.openxmlformats.org/wordprocessingml/2006/main" xmlns:w14="http://schemas.microsoft.com/office/word/2010/wordml" xmlns:w15="http://schemas.microsoft.com/office/word/2012/wordml" xmlns:w16se="http://schemas.microsoft.com/office/word/2015/wordml/symex" xmlns:wpg="http://schemas.microsoft.com/office/word/2010/wordprocessingGroup" xmlns:wpi="http://schemas.microsoft.com/office/word/2010/wordprocessingInk" xmlns:wne="http://schemas.microsoft.com/office/word/2006/wordml" xmlns:wps="http://schemas.microsoft.com/office/word/2010/wordprocessingShape" mc:Ignorable="w14 w15 w16se wp14">
+<w:footnotes xmlns:wpc="http://schemas.microsoft.com/office/word/2010/wordprocessingCanvas" xmlns:mc="http://schemas.openxmlformats.org/markup-compatibility/2006" xmlns:o="urn:schemas-microsoft-com:office:office" xmlns:r="http://schemas.openxmlformats.org/officeDocument/2006/relationships" xmlns:m="http://schemas.openxmlformats.org/officeDocument/2006/math" xmlns:v="urn:schemas-microsoft-com:vml" xmlns:wp14="http://schemas.microsoft.com/office/word/2010/wordprocessingDrawing" xmlns:wp="http://schemas.openxmlformats.org/drawingml/2006/wordprocessingDrawing" xmlns:w10="urn:schemas-microsoft-com:office:word" xmlns:w="http://schemas.openxmlformats.org/wordprocessingml/2006/main" xmlns:w14="http://schemas.microsoft.com/office/word/2010/wordml" xmlns:w15="http://schemas.microsoft.com/office/word/2012/wordml" xmlns:wpg="http://schemas.microsoft.com/office/word/2010/wordprocessingGroup" xmlns:wpi="http://schemas.microsoft.com/office/word/2010/wordprocessingInk" xmlns:wne="http://schemas.microsoft.com/office/word/2006/wordml" xmlns:wps="http://schemas.microsoft.com/office/word/2010/wordprocessingShape" mc:Ignorable="w14 w15 wp14">
   <w:footnote w:type="separator" w:id="-1">
     <w:p>
       <w:r>
@@ -1218,7 +1894,7 @@
 </file>
 
 <file path=word/header1.xml><?xml version="1.0" encoding="utf-8"?>
-<w:hdr xmlns:wpc="http://schemas.microsoft.com/office/word/2010/wordprocessingCanvas" xmlns:cx="http://schemas.microsoft.com/office/drawing/2014/chartex" xmlns:cx1="http://schemas.microsoft.com/office/drawing/2015/9/8/chartex" xmlns:cx2="http://schemas.microsoft.com/office/drawing/2015/10/21/chartex" xmlns:mc="http://schemas.openxmlformats.org/markup-compatibility/2006" xmlns:o="urn:schemas-microsoft-com:office:office" xmlns:r="http://schemas.openxmlformats.org/officeDocument/2006/relationships" xmlns:m="http://schemas.openxmlformats.org/officeDocument/2006/math" xmlns:v="urn:schemas-microsoft-com:vml" xmlns:wp14="http://schemas.microsoft.com/office/word/2010/wordprocessingDrawing" xmlns:wp="http://schemas.openxmlformats.org/drawingml/2006/wordprocessingDrawing" xmlns:w10="urn:schemas-microsoft-com:office:word" xmlns:w="http://schemas.openxmlformats.org/wordprocessingml/2006/main" xmlns:w14="http://schemas.microsoft.com/office/word/2010/wordml" xmlns:w15="http://schemas.microsoft.com/office/word/2012/wordml" xmlns:w16se="http://schemas.microsoft.com/office/word/2015/wordml/symex" xmlns:wpg="http://schemas.microsoft.com/office/word/2010/wordprocessingGroup" xmlns:wpi="http://schemas.microsoft.com/office/word/2010/wordprocessingInk" xmlns:wne="http://schemas.microsoft.com/office/word/2006/wordml" xmlns:wps="http://schemas.microsoft.com/office/word/2010/wordprocessingShape" mc:Ignorable="w14 w15 w16se wp14">
+<w:hdr xmlns:wpc="http://schemas.microsoft.com/office/word/2010/wordprocessingCanvas" xmlns:mc="http://schemas.openxmlformats.org/markup-compatibility/2006" xmlns:o="urn:schemas-microsoft-com:office:office" xmlns:r="http://schemas.openxmlformats.org/officeDocument/2006/relationships" xmlns:m="http://schemas.openxmlformats.org/officeDocument/2006/math" xmlns:v="urn:schemas-microsoft-com:vml" xmlns:wp14="http://schemas.microsoft.com/office/word/2010/wordprocessingDrawing" xmlns:wp="http://schemas.openxmlformats.org/drawingml/2006/wordprocessingDrawing" xmlns:w10="urn:schemas-microsoft-com:office:word" xmlns:w="http://schemas.openxmlformats.org/wordprocessingml/2006/main" xmlns:w14="http://schemas.microsoft.com/office/word/2010/wordml" xmlns:w15="http://schemas.microsoft.com/office/word/2012/wordml" xmlns:wpg="http://schemas.microsoft.com/office/word/2010/wordprocessingGroup" xmlns:wpi="http://schemas.microsoft.com/office/word/2010/wordprocessingInk" xmlns:wne="http://schemas.microsoft.com/office/word/2006/wordml" xmlns:wps="http://schemas.microsoft.com/office/word/2010/wordprocessingShape" mc:Ignorable="w14 w15 wp14">
   <w:tbl>
     <w:tblPr>
       <w:tblW w:w="5000" w:type="pct"/>
@@ -1369,7 +2045,7 @@
 </file>
 
 <file path=word/header2.xml><?xml version="1.0" encoding="utf-8"?>
-<w:hdr xmlns:wpc="http://schemas.microsoft.com/office/word/2010/wordprocessingCanvas" xmlns:cx="http://schemas.microsoft.com/office/drawing/2014/chartex" xmlns:cx1="http://schemas.microsoft.com/office/drawing/2015/9/8/chartex" xmlns:cx2="http://schemas.microsoft.com/office/drawing/2015/10/21/chartex" xmlns:mc="http://schemas.openxmlformats.org/markup-compatibility/2006" xmlns:o="urn:schemas-microsoft-com:office:office" xmlns:r="http://schemas.openxmlformats.org/officeDocument/2006/relationships" xmlns:m="http://schemas.openxmlformats.org/officeDocument/2006/math" xmlns:v="urn:schemas-microsoft-com:vml" xmlns:wp14="http://schemas.microsoft.com/office/word/2010/wordprocessingDrawing" xmlns:wp="http://schemas.openxmlformats.org/drawingml/2006/wordprocessingDrawing" xmlns:w10="urn:schemas-microsoft-com:office:word" xmlns:w="http://schemas.openxmlformats.org/wordprocessingml/2006/main" xmlns:w14="http://schemas.microsoft.com/office/word/2010/wordml" xmlns:w15="http://schemas.microsoft.com/office/word/2012/wordml" xmlns:w16se="http://schemas.microsoft.com/office/word/2015/wordml/symex" xmlns:wpg="http://schemas.microsoft.com/office/word/2010/wordprocessingGroup" xmlns:wpi="http://schemas.microsoft.com/office/word/2010/wordprocessingInk" xmlns:wne="http://schemas.microsoft.com/office/word/2006/wordml" xmlns:wps="http://schemas.microsoft.com/office/word/2010/wordprocessingShape" mc:Ignorable="w14 w15 w16se wp14">
+<w:hdr xmlns:wpc="http://schemas.microsoft.com/office/word/2010/wordprocessingCanvas" xmlns:mc="http://schemas.openxmlformats.org/markup-compatibility/2006" xmlns:o="urn:schemas-microsoft-com:office:office" xmlns:r="http://schemas.openxmlformats.org/officeDocument/2006/relationships" xmlns:m="http://schemas.openxmlformats.org/officeDocument/2006/math" xmlns:v="urn:schemas-microsoft-com:vml" xmlns:wp14="http://schemas.microsoft.com/office/word/2010/wordprocessingDrawing" xmlns:wp="http://schemas.openxmlformats.org/drawingml/2006/wordprocessingDrawing" xmlns:w10="urn:schemas-microsoft-com:office:word" xmlns:w="http://schemas.openxmlformats.org/wordprocessingml/2006/main" xmlns:w14="http://schemas.microsoft.com/office/word/2010/wordml" xmlns:w15="http://schemas.microsoft.com/office/word/2012/wordml" xmlns:wpg="http://schemas.microsoft.com/office/word/2010/wordprocessingGroup" xmlns:wpi="http://schemas.microsoft.com/office/word/2010/wordprocessingInk" xmlns:wne="http://schemas.microsoft.com/office/word/2006/wordml" xmlns:wps="http://schemas.microsoft.com/office/word/2010/wordprocessingShape" mc:Ignorable="w14 w15 wp14">
   <w:p>
     <w:pPr>
       <w:pStyle w:val="Cabealho"/>
@@ -1420,7 +2096,7 @@
 </file>
 
 <file path=word/numbering.xml><?xml version="1.0" encoding="utf-8"?>
-<w:numbering xmlns:wpc="http://schemas.microsoft.com/office/word/2010/wordprocessingCanvas" xmlns:cx="http://schemas.microsoft.com/office/drawing/2014/chartex" xmlns:cx1="http://schemas.microsoft.com/office/drawing/2015/9/8/chartex" xmlns:cx2="http://schemas.microsoft.com/office/drawing/2015/10/21/chartex" xmlns:mc="http://schemas.openxmlformats.org/markup-compatibility/2006" xmlns:o="urn:schemas-microsoft-com:office:office" xmlns:r="http://schemas.openxmlformats.org/officeDocument/2006/relationships" xmlns:m="http://schemas.openxmlformats.org/officeDocument/2006/math" xmlns:v="urn:schemas-microsoft-com:vml" xmlns:wp14="http://schemas.microsoft.com/office/word/2010/wordprocessingDrawing" xmlns:wp="http://schemas.openxmlformats.org/drawingml/2006/wordprocessingDrawing" xmlns:w10="urn:schemas-microsoft-com:office:word" xmlns:w="http://schemas.openxmlformats.org/wordprocessingml/2006/main" xmlns:w14="http://schemas.microsoft.com/office/word/2010/wordml" xmlns:w15="http://schemas.microsoft.com/office/word/2012/wordml" xmlns:w16se="http://schemas.microsoft.com/office/word/2015/wordml/symex" xmlns:wpg="http://schemas.microsoft.com/office/word/2010/wordprocessingGroup" xmlns:wpi="http://schemas.microsoft.com/office/word/2010/wordprocessingInk" xmlns:wne="http://schemas.microsoft.com/office/word/2006/wordml" xmlns:wps="http://schemas.microsoft.com/office/word/2010/wordprocessingShape" mc:Ignorable="w14 w15 w16se wp14">
+<w:numbering xmlns:wpc="http://schemas.microsoft.com/office/word/2010/wordprocessingCanvas" xmlns:mc="http://schemas.openxmlformats.org/markup-compatibility/2006" xmlns:o="urn:schemas-microsoft-com:office:office" xmlns:r="http://schemas.openxmlformats.org/officeDocument/2006/relationships" xmlns:m="http://schemas.openxmlformats.org/officeDocument/2006/math" xmlns:v="urn:schemas-microsoft-com:vml" xmlns:wp14="http://schemas.microsoft.com/office/word/2010/wordprocessingDrawing" xmlns:wp="http://schemas.openxmlformats.org/drawingml/2006/wordprocessingDrawing" xmlns:w10="urn:schemas-microsoft-com:office:word" xmlns:w="http://schemas.openxmlformats.org/wordprocessingml/2006/main" xmlns:w14="http://schemas.microsoft.com/office/word/2010/wordml" xmlns:w15="http://schemas.microsoft.com/office/word/2012/wordml" xmlns:wpg="http://schemas.microsoft.com/office/word/2010/wordprocessingGroup" xmlns:wpi="http://schemas.microsoft.com/office/word/2010/wordprocessingInk" xmlns:wne="http://schemas.microsoft.com/office/word/2006/wordml" xmlns:wps="http://schemas.microsoft.com/office/word/2010/wordprocessingShape" mc:Ignorable="w14 w15 wp14">
   <w:abstractNum w:abstractNumId="0" w15:restartNumberingAfterBreak="0">
     <w:nsid w:val="010B3253"/>
     <w:multiLevelType w:val="hybridMultilevel"/>
@@ -2133,6 +2809,232 @@
     </w:lvl>
   </w:abstractNum>
   <w:abstractNum w:abstractNumId="6" w15:restartNumberingAfterBreak="0">
+    <w:nsid w:val="293810CE"/>
+    <w:multiLevelType w:val="hybridMultilevel"/>
+    <w:tmpl w:val="BC98CDF0"/>
+    <w:lvl w:ilvl="0" w:tplc="04160001">
+      <w:start w:val="1"/>
+      <w:numFmt w:val="bullet"/>
+      <w:lvlText w:val=""/>
+      <w:lvlJc w:val="left"/>
+      <w:pPr>
+        <w:ind w:left="720" w:hanging="360"/>
+      </w:pPr>
+      <w:rPr>
+        <w:rFonts w:ascii="Symbol" w:hAnsi="Symbol" w:hint="default"/>
+      </w:rPr>
+    </w:lvl>
+    <w:lvl w:ilvl="1" w:tplc="04160003" w:tentative="1">
+      <w:start w:val="1"/>
+      <w:numFmt w:val="bullet"/>
+      <w:lvlText w:val="o"/>
+      <w:lvlJc w:val="left"/>
+      <w:pPr>
+        <w:ind w:left="1440" w:hanging="360"/>
+      </w:pPr>
+      <w:rPr>
+        <w:rFonts w:ascii="Courier New" w:hAnsi="Courier New" w:cs="Courier New" w:hint="default"/>
+      </w:rPr>
+    </w:lvl>
+    <w:lvl w:ilvl="2" w:tplc="04160005" w:tentative="1">
+      <w:start w:val="1"/>
+      <w:numFmt w:val="bullet"/>
+      <w:lvlText w:val=""/>
+      <w:lvlJc w:val="left"/>
+      <w:pPr>
+        <w:ind w:left="2160" w:hanging="360"/>
+      </w:pPr>
+      <w:rPr>
+        <w:rFonts w:ascii="Wingdings" w:hAnsi="Wingdings" w:hint="default"/>
+      </w:rPr>
+    </w:lvl>
+    <w:lvl w:ilvl="3" w:tplc="04160001" w:tentative="1">
+      <w:start w:val="1"/>
+      <w:numFmt w:val="bullet"/>
+      <w:lvlText w:val=""/>
+      <w:lvlJc w:val="left"/>
+      <w:pPr>
+        <w:ind w:left="2880" w:hanging="360"/>
+      </w:pPr>
+      <w:rPr>
+        <w:rFonts w:ascii="Symbol" w:hAnsi="Symbol" w:hint="default"/>
+      </w:rPr>
+    </w:lvl>
+    <w:lvl w:ilvl="4" w:tplc="04160003" w:tentative="1">
+      <w:start w:val="1"/>
+      <w:numFmt w:val="bullet"/>
+      <w:lvlText w:val="o"/>
+      <w:lvlJc w:val="left"/>
+      <w:pPr>
+        <w:ind w:left="3600" w:hanging="360"/>
+      </w:pPr>
+      <w:rPr>
+        <w:rFonts w:ascii="Courier New" w:hAnsi="Courier New" w:cs="Courier New" w:hint="default"/>
+      </w:rPr>
+    </w:lvl>
+    <w:lvl w:ilvl="5" w:tplc="04160005" w:tentative="1">
+      <w:start w:val="1"/>
+      <w:numFmt w:val="bullet"/>
+      <w:lvlText w:val=""/>
+      <w:lvlJc w:val="left"/>
+      <w:pPr>
+        <w:ind w:left="4320" w:hanging="360"/>
+      </w:pPr>
+      <w:rPr>
+        <w:rFonts w:ascii="Wingdings" w:hAnsi="Wingdings" w:hint="default"/>
+      </w:rPr>
+    </w:lvl>
+    <w:lvl w:ilvl="6" w:tplc="04160001" w:tentative="1">
+      <w:start w:val="1"/>
+      <w:numFmt w:val="bullet"/>
+      <w:lvlText w:val=""/>
+      <w:lvlJc w:val="left"/>
+      <w:pPr>
+        <w:ind w:left="5040" w:hanging="360"/>
+      </w:pPr>
+      <w:rPr>
+        <w:rFonts w:ascii="Symbol" w:hAnsi="Symbol" w:hint="default"/>
+      </w:rPr>
+    </w:lvl>
+    <w:lvl w:ilvl="7" w:tplc="04160003" w:tentative="1">
+      <w:start w:val="1"/>
+      <w:numFmt w:val="bullet"/>
+      <w:lvlText w:val="o"/>
+      <w:lvlJc w:val="left"/>
+      <w:pPr>
+        <w:ind w:left="5760" w:hanging="360"/>
+      </w:pPr>
+      <w:rPr>
+        <w:rFonts w:ascii="Courier New" w:hAnsi="Courier New" w:cs="Courier New" w:hint="default"/>
+      </w:rPr>
+    </w:lvl>
+    <w:lvl w:ilvl="8" w:tplc="04160005" w:tentative="1">
+      <w:start w:val="1"/>
+      <w:numFmt w:val="bullet"/>
+      <w:lvlText w:val=""/>
+      <w:lvlJc w:val="left"/>
+      <w:pPr>
+        <w:ind w:left="6480" w:hanging="360"/>
+      </w:pPr>
+      <w:rPr>
+        <w:rFonts w:ascii="Wingdings" w:hAnsi="Wingdings" w:hint="default"/>
+      </w:rPr>
+    </w:lvl>
+  </w:abstractNum>
+  <w:abstractNum w:abstractNumId="7" w15:restartNumberingAfterBreak="0">
+    <w:nsid w:val="2D84644C"/>
+    <w:multiLevelType w:val="hybridMultilevel"/>
+    <w:tmpl w:val="0C4E74A4"/>
+    <w:lvl w:ilvl="0" w:tplc="04160001">
+      <w:start w:val="1"/>
+      <w:numFmt w:val="bullet"/>
+      <w:lvlText w:val=""/>
+      <w:lvlJc w:val="left"/>
+      <w:pPr>
+        <w:ind w:left="720" w:hanging="360"/>
+      </w:pPr>
+      <w:rPr>
+        <w:rFonts w:ascii="Symbol" w:hAnsi="Symbol" w:hint="default"/>
+      </w:rPr>
+    </w:lvl>
+    <w:lvl w:ilvl="1" w:tplc="04160003" w:tentative="1">
+      <w:start w:val="1"/>
+      <w:numFmt w:val="bullet"/>
+      <w:lvlText w:val="o"/>
+      <w:lvlJc w:val="left"/>
+      <w:pPr>
+        <w:ind w:left="1440" w:hanging="360"/>
+      </w:pPr>
+      <w:rPr>
+        <w:rFonts w:ascii="Courier New" w:hAnsi="Courier New" w:cs="Courier New" w:hint="default"/>
+      </w:rPr>
+    </w:lvl>
+    <w:lvl w:ilvl="2" w:tplc="04160005" w:tentative="1">
+      <w:start w:val="1"/>
+      <w:numFmt w:val="bullet"/>
+      <w:lvlText w:val=""/>
+      <w:lvlJc w:val="left"/>
+      <w:pPr>
+        <w:ind w:left="2160" w:hanging="360"/>
+      </w:pPr>
+      <w:rPr>
+        <w:rFonts w:ascii="Wingdings" w:hAnsi="Wingdings" w:hint="default"/>
+      </w:rPr>
+    </w:lvl>
+    <w:lvl w:ilvl="3" w:tplc="04160001" w:tentative="1">
+      <w:start w:val="1"/>
+      <w:numFmt w:val="bullet"/>
+      <w:lvlText w:val=""/>
+      <w:lvlJc w:val="left"/>
+      <w:pPr>
+        <w:ind w:left="2880" w:hanging="360"/>
+      </w:pPr>
+      <w:rPr>
+        <w:rFonts w:ascii="Symbol" w:hAnsi="Symbol" w:hint="default"/>
+      </w:rPr>
+    </w:lvl>
+    <w:lvl w:ilvl="4" w:tplc="04160003" w:tentative="1">
+      <w:start w:val="1"/>
+      <w:numFmt w:val="bullet"/>
+      <w:lvlText w:val="o"/>
+      <w:lvlJc w:val="left"/>
+      <w:pPr>
+        <w:ind w:left="3600" w:hanging="360"/>
+      </w:pPr>
+      <w:rPr>
+        <w:rFonts w:ascii="Courier New" w:hAnsi="Courier New" w:cs="Courier New" w:hint="default"/>
+      </w:rPr>
+    </w:lvl>
+    <w:lvl w:ilvl="5" w:tplc="04160005" w:tentative="1">
+      <w:start w:val="1"/>
+      <w:numFmt w:val="bullet"/>
+      <w:lvlText w:val=""/>
+      <w:lvlJc w:val="left"/>
+      <w:pPr>
+        <w:ind w:left="4320" w:hanging="360"/>
+      </w:pPr>
+      <w:rPr>
+        <w:rFonts w:ascii="Wingdings" w:hAnsi="Wingdings" w:hint="default"/>
+      </w:rPr>
+    </w:lvl>
+    <w:lvl w:ilvl="6" w:tplc="04160001" w:tentative="1">
+      <w:start w:val="1"/>
+      <w:numFmt w:val="bullet"/>
+      <w:lvlText w:val=""/>
+      <w:lvlJc w:val="left"/>
+      <w:pPr>
+        <w:ind w:left="5040" w:hanging="360"/>
+      </w:pPr>
+      <w:rPr>
+        <w:rFonts w:ascii="Symbol" w:hAnsi="Symbol" w:hint="default"/>
+      </w:rPr>
+    </w:lvl>
+    <w:lvl w:ilvl="7" w:tplc="04160003" w:tentative="1">
+      <w:start w:val="1"/>
+      <w:numFmt w:val="bullet"/>
+      <w:lvlText w:val="o"/>
+      <w:lvlJc w:val="left"/>
+      <w:pPr>
+        <w:ind w:left="5760" w:hanging="360"/>
+      </w:pPr>
+      <w:rPr>
+        <w:rFonts w:ascii="Courier New" w:hAnsi="Courier New" w:cs="Courier New" w:hint="default"/>
+      </w:rPr>
+    </w:lvl>
+    <w:lvl w:ilvl="8" w:tplc="04160005" w:tentative="1">
+      <w:start w:val="1"/>
+      <w:numFmt w:val="bullet"/>
+      <w:lvlText w:val=""/>
+      <w:lvlJc w:val="left"/>
+      <w:pPr>
+        <w:ind w:left="6480" w:hanging="360"/>
+      </w:pPr>
+      <w:rPr>
+        <w:rFonts w:ascii="Wingdings" w:hAnsi="Wingdings" w:hint="default"/>
+      </w:rPr>
+    </w:lvl>
+  </w:abstractNum>
+  <w:abstractNum w:abstractNumId="8" w15:restartNumberingAfterBreak="0">
     <w:nsid w:val="376E2C5C"/>
     <w:multiLevelType w:val="hybridMultilevel"/>
     <w:tmpl w:val="F6C6919E"/>
@@ -2245,7 +3147,7 @@
       </w:rPr>
     </w:lvl>
   </w:abstractNum>
-  <w:abstractNum w:abstractNumId="7" w15:restartNumberingAfterBreak="0">
+  <w:abstractNum w:abstractNumId="9" w15:restartNumberingAfterBreak="0">
     <w:nsid w:val="398D0FDE"/>
     <w:multiLevelType w:val="hybridMultilevel"/>
     <w:tmpl w:val="AFBC6D06"/>
@@ -2361,7 +3263,7 @@
       </w:pPr>
     </w:lvl>
   </w:abstractNum>
-  <w:abstractNum w:abstractNumId="8" w15:restartNumberingAfterBreak="0">
+  <w:abstractNum w:abstractNumId="10" w15:restartNumberingAfterBreak="0">
     <w:nsid w:val="3F404565"/>
     <w:multiLevelType w:val="hybridMultilevel"/>
     <w:tmpl w:val="CF04829C"/>
@@ -2501,7 +3403,7 @@
       </w:rPr>
     </w:lvl>
   </w:abstractNum>
-  <w:abstractNum w:abstractNumId="9" w15:restartNumberingAfterBreak="0">
+  <w:abstractNum w:abstractNumId="11" w15:restartNumberingAfterBreak="0">
     <w:nsid w:val="49993FA4"/>
     <w:multiLevelType w:val="multilevel"/>
     <w:tmpl w:val="B15204CA"/>
@@ -2617,7 +3519,7 @@
       </w:pPr>
     </w:lvl>
   </w:abstractNum>
-  <w:abstractNum w:abstractNumId="10" w15:restartNumberingAfterBreak="0">
+  <w:abstractNum w:abstractNumId="12" w15:restartNumberingAfterBreak="0">
     <w:nsid w:val="4AD75784"/>
     <w:multiLevelType w:val="multilevel"/>
     <w:tmpl w:val="6EFC4FA2"/>
@@ -2730,7 +3632,7 @@
       </w:pPr>
     </w:lvl>
   </w:abstractNum>
-  <w:abstractNum w:abstractNumId="11" w15:restartNumberingAfterBreak="0">
+  <w:abstractNum w:abstractNumId="13" w15:restartNumberingAfterBreak="0">
     <w:nsid w:val="52275AB6"/>
     <w:multiLevelType w:val="hybridMultilevel"/>
     <w:tmpl w:val="7496F89E"/>
@@ -2843,7 +3745,7 @@
       </w:rPr>
     </w:lvl>
   </w:abstractNum>
-  <w:abstractNum w:abstractNumId="12" w15:restartNumberingAfterBreak="0">
+  <w:abstractNum w:abstractNumId="14" w15:restartNumberingAfterBreak="0">
     <w:nsid w:val="618D2FD3"/>
     <w:multiLevelType w:val="hybridMultilevel"/>
     <w:tmpl w:val="E6C80760"/>
@@ -2956,7 +3858,7 @@
       </w:pPr>
     </w:lvl>
   </w:abstractNum>
-  <w:abstractNum w:abstractNumId="13" w15:restartNumberingAfterBreak="0">
+  <w:abstractNum w:abstractNumId="15" w15:restartNumberingAfterBreak="0">
     <w:nsid w:val="725F6FE2"/>
     <w:multiLevelType w:val="hybridMultilevel"/>
     <w:tmpl w:val="0FE08304"/>
@@ -3097,10 +3999,10 @@
     </w:lvl>
   </w:abstractNum>
   <w:num w:numId="1">
-    <w:abstractNumId w:val="7"/>
+    <w:abstractNumId w:val="9"/>
   </w:num>
   <w:num w:numId="2">
-    <w:abstractNumId w:val="12"/>
+    <w:abstractNumId w:val="14"/>
   </w:num>
   <w:num w:numId="3">
     <w:abstractNumId w:val="4"/>
@@ -3118,7 +4020,7 @@
     <w:abstractNumId w:val="1"/>
   </w:num>
   <w:num w:numId="8">
-    <w:abstractNumId w:val="10"/>
+    <w:abstractNumId w:val="12"/>
   </w:num>
   <w:num w:numId="9">
     <w:abstractNumId w:val="1"/>
@@ -3142,34 +4044,40 @@
     <w:abstractNumId w:val="1"/>
   </w:num>
   <w:num w:numId="14">
-    <w:abstractNumId w:val="9"/>
+    <w:abstractNumId w:val="11"/>
   </w:num>
   <w:num w:numId="15">
-    <w:abstractNumId w:val="13"/>
+    <w:abstractNumId w:val="15"/>
   </w:num>
   <w:num w:numId="16">
     <w:abstractNumId w:val="5"/>
   </w:num>
   <w:num w:numId="17">
-    <w:abstractNumId w:val="11"/>
+    <w:abstractNumId w:val="13"/>
   </w:num>
   <w:num w:numId="18">
-    <w:abstractNumId w:val="8"/>
+    <w:abstractNumId w:val="10"/>
   </w:num>
   <w:num w:numId="19">
     <w:abstractNumId w:val="0"/>
   </w:num>
   <w:num w:numId="20">
-    <w:abstractNumId w:val="6"/>
+    <w:abstractNumId w:val="8"/>
   </w:num>
   <w:num w:numId="21">
     <w:abstractNumId w:val="3"/>
+  </w:num>
+  <w:num w:numId="22">
+    <w:abstractNumId w:val="7"/>
+  </w:num>
+  <w:num w:numId="23">
+    <w:abstractNumId w:val="6"/>
   </w:num>
 </w:numbering>
 </file>
 
 <file path=word/styles.xml><?xml version="1.0" encoding="utf-8"?>
-<w:styles xmlns:mc="http://schemas.openxmlformats.org/markup-compatibility/2006" xmlns:r="http://schemas.openxmlformats.org/officeDocument/2006/relationships" xmlns:w="http://schemas.openxmlformats.org/wordprocessingml/2006/main" xmlns:w14="http://schemas.microsoft.com/office/word/2010/wordml" xmlns:w15="http://schemas.microsoft.com/office/word/2012/wordml" xmlns:w16se="http://schemas.microsoft.com/office/word/2015/wordml/symex" mc:Ignorable="w14 w15 w16se">
+<w:styles xmlns:mc="http://schemas.openxmlformats.org/markup-compatibility/2006" xmlns:r="http://schemas.openxmlformats.org/officeDocument/2006/relationships" xmlns:w="http://schemas.openxmlformats.org/wordprocessingml/2006/main" xmlns:w14="http://schemas.microsoft.com/office/word/2010/wordml" xmlns:w15="http://schemas.microsoft.com/office/word/2012/wordml" mc:Ignorable="w14 w15">
   <w:docDefaults>
     <w:rPrDefault>
       <w:rPr>
@@ -3179,7 +4087,7 @@
     </w:rPrDefault>
     <w:pPrDefault/>
   </w:docDefaults>
-  <w:latentStyles w:defLockedState="0" w:defUIPriority="0" w:defSemiHidden="0" w:defUnhideWhenUsed="0" w:defQFormat="0" w:count="373">
+  <w:latentStyles w:defLockedState="0" w:defUIPriority="0" w:defSemiHidden="0" w:defUnhideWhenUsed="0" w:defQFormat="0" w:count="371">
     <w:lsdException w:name="Normal" w:qFormat="1"/>
     <w:lsdException w:name="heading 1" w:qFormat="1"/>
     <w:lsdException w:name="heading 2" w:qFormat="1"/>
@@ -3273,6 +4181,7 @@
     <w:lsdException w:name="HTML Sample" w:semiHidden="1" w:unhideWhenUsed="1"/>
     <w:lsdException w:name="HTML Typewriter" w:semiHidden="1" w:unhideWhenUsed="1"/>
     <w:lsdException w:name="HTML Variable" w:semiHidden="1" w:unhideWhenUsed="1"/>
+    <w:lsdException w:name="Normal Table" w:semiHidden="1" w:unhideWhenUsed="1"/>
     <w:lsdException w:name="annotation subject" w:semiHidden="1" w:unhideWhenUsed="1"/>
     <w:lsdException w:name="No List" w:semiHidden="1" w:unhideWhenUsed="1"/>
     <w:lsdException w:name="Outline List 1" w:semiHidden="1" w:unhideWhenUsed="1"/>
@@ -3318,8 +4227,10 @@
     <w:lsdException w:name="Table Subtle 1" w:semiHidden="1" w:unhideWhenUsed="1"/>
     <w:lsdException w:name="Table Subtle 2" w:semiHidden="1" w:unhideWhenUsed="1"/>
     <w:lsdException w:name="Table Web 1" w:semiHidden="1" w:unhideWhenUsed="1"/>
+    <w:lsdException w:name="Table Web 2" w:semiHidden="1" w:unhideWhenUsed="1"/>
     <w:lsdException w:name="Table Web 3" w:semiHidden="1" w:unhideWhenUsed="1"/>
     <w:lsdException w:name="Balloon Text" w:semiHidden="1" w:unhideWhenUsed="1"/>
+    <w:lsdException w:name="Table Theme" w:semiHidden="1" w:unhideWhenUsed="1"/>
     <w:lsdException w:name="Placeholder Text" w:semiHidden="1" w:uiPriority="99"/>
     <w:lsdException w:name="No Spacing" w:uiPriority="1" w:qFormat="1"/>
     <w:lsdException w:name="Light Shading" w:uiPriority="60"/>
@@ -3535,8 +4446,6 @@
     <w:lsdException w:name="List Table 5 Dark Accent 6" w:uiPriority="50"/>
     <w:lsdException w:name="List Table 6 Colorful Accent 6" w:uiPriority="51"/>
     <w:lsdException w:name="List Table 7 Colorful Accent 6" w:uiPriority="52"/>
-    <w:lsdException w:name="Mention" w:semiHidden="1" w:uiPriority="99" w:unhideWhenUsed="1"/>
-    <w:lsdException w:name="Smart Hyperlink" w:semiHidden="1" w:uiPriority="99" w:unhideWhenUsed="1"/>
   </w:latentStyles>
   <w:style w:type="paragraph" w:default="1" w:styleId="Normal">
     <w:name w:val="Normal"/>
@@ -4555,7 +5464,7 @@
 </file>
 
 <file path=customXml/itemProps1.xml><?xml version="1.0" encoding="utf-8"?>
-<ds:datastoreItem xmlns:ds="http://schemas.openxmlformats.org/officeDocument/2006/customXml" ds:itemID="{1C72C05F-A8A5-4432-AC07-DC8E5123AD4D}">
+<ds:datastoreItem xmlns:ds="http://schemas.openxmlformats.org/officeDocument/2006/customXml" ds:itemID="{401A3518-7F9A-45C0-A411-D0D2A9D92D61}">
   <ds:schemaRefs>
     <ds:schemaRef ds:uri="http://schemas.openxmlformats.org/officeDocument/2006/bibliography"/>
   </ds:schemaRefs>

</xml_diff>

<commit_message>
Revisão declaração do problema
</commit_message>
<xml_diff>
--- a/AnaliseDoProblema/Impacta-es13-adp-DeclaraçãoDoProblema.docx
+++ b/AnaliseDoProblema/Impacta-es13-adp-DeclaraçãoDoProblema.docx
@@ -278,79 +278,6 @@
           </w:p>
         </w:tc>
       </w:tr>
-      <w:tr>
-        <w:tc>
-          <w:tcPr>
-            <w:tcW w:w="2098" w:type="pct"/>
-            <w:tcBorders>
-              <w:top w:val="nil"/>
-              <w:left w:val="nil"/>
-              <w:bottom w:val="nil"/>
-              <w:right w:val="nil"/>
-            </w:tcBorders>
-          </w:tcPr>
-          <w:p>
-            <w:pPr>
-              <w:pStyle w:val="ItensCabealhoeRodap"/>
-              <w:spacing w:before="0"/>
-            </w:pPr>
-            <w:r>
-              <w:t>Eduardo Ferreira</w:t>
-            </w:r>
-          </w:p>
-        </w:tc>
-        <w:tc>
-          <w:tcPr>
-            <w:tcW w:w="2003" w:type="pct"/>
-            <w:tcBorders>
-              <w:top w:val="nil"/>
-              <w:left w:val="nil"/>
-              <w:bottom w:val="nil"/>
-              <w:right w:val="nil"/>
-            </w:tcBorders>
-          </w:tcPr>
-          <w:p>
-            <w:pPr>
-              <w:pStyle w:val="ItensCabealhoeRodap"/>
-              <w:spacing w:before="0"/>
-            </w:pPr>
-          </w:p>
-        </w:tc>
-        <w:tc>
-          <w:tcPr>
-            <w:tcW w:w="356" w:type="pct"/>
-            <w:tcBorders>
-              <w:top w:val="nil"/>
-              <w:left w:val="nil"/>
-              <w:bottom w:val="nil"/>
-              <w:right w:val="nil"/>
-            </w:tcBorders>
-          </w:tcPr>
-          <w:p>
-            <w:pPr>
-              <w:pStyle w:val="ItensCabealhoeRodap"/>
-              <w:spacing w:before="0"/>
-            </w:pPr>
-          </w:p>
-        </w:tc>
-        <w:tc>
-          <w:tcPr>
-            <w:tcW w:w="543" w:type="pct"/>
-            <w:tcBorders>
-              <w:top w:val="nil"/>
-              <w:left w:val="nil"/>
-              <w:bottom w:val="nil"/>
-              <w:right w:val="nil"/>
-            </w:tcBorders>
-          </w:tcPr>
-          <w:p>
-            <w:pPr>
-              <w:pStyle w:val="ItensCabealhoeRodap"/>
-              <w:spacing w:before="0"/>
-            </w:pPr>
-          </w:p>
-        </w:tc>
-      </w:tr>
     </w:tbl>
     <w:p>
       <w:pPr>
@@ -370,14 +297,6 @@
           <w:szCs w:val="24"/>
         </w:rPr>
         <w:t>Descrição</w:t>
-      </w:r>
-    </w:p>
-    <w:p>
-      <w:pPr>
-        <w:spacing w:before="200" w:after="200"/>
-      </w:pPr>
-      <w:r>
-        <w:t>Problema 1</w:t>
       </w:r>
     </w:p>
     <w:tbl>
@@ -418,17 +337,25 @@
                 <w:b w:val="0"/>
               </w:rPr>
             </w:pPr>
+            <w:proofErr w:type="gramStart"/>
             <w:r>
               <w:rPr>
                 <w:b w:val="0"/>
               </w:rPr>
-              <w:t>De falha</w:t>
-            </w:r>
+              <w:t>da</w:t>
+            </w:r>
+            <w:proofErr w:type="gramEnd"/>
             <w:r>
               <w:rPr>
                 <w:b w:val="0"/>
               </w:rPr>
-              <w:t xml:space="preserve"> nas entregas</w:t>
+              <w:t xml:space="preserve"> </w:t>
+            </w:r>
+            <w:r>
+              <w:rPr>
+                <w:b w:val="0"/>
+              </w:rPr>
+              <w:t>falta de gerenciamento e controle da empresa</w:t>
             </w:r>
           </w:p>
         </w:tc>
@@ -463,16 +390,17 @@
             </w:pPr>
             <w:proofErr w:type="gramStart"/>
             <w:r>
-              <w:t>os</w:t>
+              <w:t>o</w:t>
             </w:r>
             <w:proofErr w:type="gramEnd"/>
             <w:r>
-              <w:t xml:space="preserve"> entre</w:t>
-            </w:r>
-            <w:bookmarkStart w:id="0" w:name="_GoBack"/>
-            <w:bookmarkEnd w:id="0"/>
-            <w:r>
-              <w:t>gadores</w:t>
+              <w:t xml:space="preserve"> diretor, vendedores,</w:t>
+            </w:r>
+            <w:r>
+              <w:t xml:space="preserve"> entregadores</w:t>
+            </w:r>
+            <w:r>
+              <w:t xml:space="preserve"> e revendedores</w:t>
             </w:r>
           </w:p>
         </w:tc>
@@ -511,30 +439,64 @@
             </w:r>
             <w:proofErr w:type="gramEnd"/>
             <w:r>
-              <w:t xml:space="preserve"> inexistência de campo para cadastro de ponto de referência, também não há relação entre o endereço e o </w:t>
-            </w:r>
-            <w:proofErr w:type="spellStart"/>
-            <w:r>
-              <w:t>cep</w:t>
-            </w:r>
-            <w:proofErr w:type="spellEnd"/>
-            <w:r>
-              <w:t xml:space="preserve">, com isso o endereço </w:t>
-            </w:r>
-            <w:r>
-              <w:t>informado</w:t>
-            </w:r>
-            <w:r>
-              <w:t xml:space="preserve"> pel</w:t>
-            </w:r>
-            <w:r>
-              <w:t>o(a)</w:t>
-            </w:r>
-            <w:r>
-              <w:t xml:space="preserve"> cliente ao telefone muitas vezes é interpretado erroneamente pela vendedora fazendo com que o entregador não encontre o endereço</w:t>
-            </w:r>
-            <w:r>
-              <w:t xml:space="preserve"> no ato da entrega fazendo com que o entregador retorne com os produtos gerando retrabalho, acréscimo no custo e atraso no pedido.</w:t>
+              <w:t xml:space="preserve"> inexistência de um</w:t>
+            </w:r>
+            <w:r>
+              <w:t xml:space="preserve"> sistema</w:t>
+            </w:r>
+            <w:r>
+              <w:t xml:space="preserve"> que</w:t>
+            </w:r>
+            <w:r>
+              <w:t xml:space="preserve"> </w:t>
+            </w:r>
+            <w:r>
+              <w:t xml:space="preserve">controle </w:t>
+            </w:r>
+            <w:r>
+              <w:t>a</w:t>
+            </w:r>
+            <w:r>
+              <w:t xml:space="preserve"> separação d</w:t>
+            </w:r>
+            <w:r>
+              <w:t>e</w:t>
+            </w:r>
+            <w:r>
+              <w:t xml:space="preserve"> produtos, </w:t>
+            </w:r>
+            <w:r>
+              <w:t xml:space="preserve">possua </w:t>
+            </w:r>
+            <w:r>
+              <w:t>rastreamento d</w:t>
+            </w:r>
+            <w:r>
+              <w:t>e</w:t>
+            </w:r>
+            <w:r>
+              <w:t xml:space="preserve"> pedido</w:t>
+            </w:r>
+            <w:r>
+              <w:t>s</w:t>
+            </w:r>
+            <w:r>
+              <w:t>, controle d</w:t>
+            </w:r>
+            <w:r>
+              <w:t>e</w:t>
+            </w:r>
+            <w:r>
+              <w:t xml:space="preserve"> estoque, histórico de vendas</w:t>
+            </w:r>
+            <w:r>
+              <w:t xml:space="preserve"> além de outras funções como e-commerce</w:t>
+            </w:r>
+            <w:r>
+              <w:t>.</w:t>
+            </w:r>
+            <w:r>
+              <w:t xml:space="preserve"> A falta de todas essas características faz com que a gestão da Vitória Cosméticos não seja transparente e eficaz gerando assim custos desnecessários e atraso nas entregas.</w:t>
             </w:r>
           </w:p>
         </w:tc>
@@ -562,6 +524,9 @@
             <w:pPr>
               <w:cnfStyle w:val="000000000000" w:firstRow="0" w:lastRow="0" w:firstColumn="0" w:lastColumn="0" w:oddVBand="0" w:evenVBand="0" w:oddHBand="0" w:evenHBand="0" w:firstRowFirstColumn="0" w:firstRowLastColumn="0" w:lastRowFirstColumn="0" w:lastRowLastColumn="0"/>
             </w:pPr>
+            <w:r>
+              <w:t xml:space="preserve"> </w:t>
+            </w:r>
             <w:proofErr w:type="gramStart"/>
             <w:r>
               <w:t>do</w:t>
@@ -576,12 +541,12 @@
               <w:pStyle w:val="PargrafodaLista"/>
               <w:numPr>
                 <w:ilvl w:val="0"/>
-                <w:numId w:val="23"/>
+                <w:numId w:val="20"/>
               </w:numPr>
               <w:cnfStyle w:val="000000000000" w:firstRow="0" w:lastRow="0" w:firstColumn="0" w:lastColumn="0" w:oddVBand="0" w:evenVBand="0" w:oddHBand="0" w:evenHBand="0" w:firstRowFirstColumn="0" w:firstRowLastColumn="0" w:lastRowFirstColumn="0" w:lastRowLastColumn="0"/>
             </w:pPr>
             <w:r>
-              <w:t>Cadastro completo do cliente com todas as informações pertinentes;</w:t>
+              <w:t>Possibilidade de atualizações que o cliente julgar pertinente;</w:t>
             </w:r>
           </w:p>
           <w:p>
@@ -589,202 +554,12 @@
               <w:pStyle w:val="PargrafodaLista"/>
               <w:numPr>
                 <w:ilvl w:val="0"/>
-                <w:numId w:val="23"/>
+                <w:numId w:val="20"/>
               </w:numPr>
               <w:cnfStyle w:val="000000000000" w:firstRow="0" w:lastRow="0" w:firstColumn="0" w:lastColumn="0" w:oddVBand="0" w:evenVBand="0" w:oddHBand="0" w:evenHBand="0" w:firstRowFirstColumn="0" w:firstRowLastColumn="0" w:lastRowFirstColumn="0" w:lastRowLastColumn="0"/>
             </w:pPr>
             <w:r>
-              <w:t>Integração do CEP com o site dos Correios evitando com que haja equívocos atendimento telefônico;</w:t>
-            </w:r>
-          </w:p>
-        </w:tc>
-      </w:tr>
-    </w:tbl>
-    <w:p>
-      <w:pPr>
-        <w:spacing w:before="200" w:after="200"/>
-      </w:pPr>
-      <w:r>
-        <w:t>Problema 2</w:t>
-      </w:r>
-    </w:p>
-    <w:tbl>
-      <w:tblPr>
-        <w:tblStyle w:val="TabeladeGrade1Clara-nfase1"/>
-        <w:tblW w:w="0" w:type="auto"/>
-        <w:jc w:val="center"/>
-        <w:tblLook w:val="04A0" w:firstRow="1" w:lastRow="0" w:firstColumn="1" w:lastColumn="0" w:noHBand="0" w:noVBand="1"/>
-      </w:tblPr>
-      <w:tblGrid>
-        <w:gridCol w:w="1555"/>
-        <w:gridCol w:w="6520"/>
-      </w:tblGrid>
-      <w:tr>
-        <w:trPr>
-          <w:cnfStyle w:val="100000000000" w:firstRow="1" w:lastRow="0" w:firstColumn="0" w:lastColumn="0" w:oddVBand="0" w:evenVBand="0" w:oddHBand="0" w:evenHBand="0" w:firstRowFirstColumn="0" w:firstRowLastColumn="0" w:lastRowFirstColumn="0" w:lastRowLastColumn="0"/>
-          <w:jc w:val="center"/>
-        </w:trPr>
-        <w:tc>
-          <w:tcPr>
-            <w:cnfStyle w:val="001000000000" w:firstRow="0" w:lastRow="0" w:firstColumn="1" w:lastColumn="0" w:oddVBand="0" w:evenVBand="0" w:oddHBand="0" w:evenHBand="0" w:firstRowFirstColumn="0" w:firstRowLastColumn="0" w:lastRowFirstColumn="0" w:lastRowLastColumn="0"/>
-            <w:tcW w:w="1555" w:type="dxa"/>
-          </w:tcPr>
-          <w:p>
-            <w:r>
-              <w:t>O problema</w:t>
-            </w:r>
-          </w:p>
-        </w:tc>
-        <w:tc>
-          <w:tcPr>
-            <w:tcW w:w="6520" w:type="dxa"/>
-          </w:tcPr>
-          <w:p>
-            <w:pPr>
-              <w:cnfStyle w:val="100000000000" w:firstRow="1" w:lastRow="0" w:firstColumn="0" w:lastColumn="0" w:oddVBand="0" w:evenVBand="0" w:oddHBand="0" w:evenHBand="0" w:firstRowFirstColumn="0" w:firstRowLastColumn="0" w:lastRowFirstColumn="0" w:lastRowLastColumn="0"/>
-              <w:rPr>
-                <w:b w:val="0"/>
-              </w:rPr>
-            </w:pPr>
-            <w:proofErr w:type="gramStart"/>
-            <w:r>
-              <w:rPr>
-                <w:b w:val="0"/>
-              </w:rPr>
-              <w:t>d</w:t>
-            </w:r>
-            <w:r>
-              <w:rPr>
-                <w:b w:val="0"/>
-              </w:rPr>
-              <w:t>a</w:t>
-            </w:r>
-            <w:proofErr w:type="gramEnd"/>
-            <w:r>
-              <w:rPr>
-                <w:b w:val="0"/>
-              </w:rPr>
-              <w:t xml:space="preserve"> ausência de</w:t>
-            </w:r>
-            <w:r>
-              <w:rPr>
-                <w:b w:val="0"/>
-              </w:rPr>
-              <w:t xml:space="preserve"> e-commerce</w:t>
-            </w:r>
-          </w:p>
-        </w:tc>
-      </w:tr>
-      <w:tr>
-        <w:trPr>
-          <w:jc w:val="center"/>
-        </w:trPr>
-        <w:tc>
-          <w:tcPr>
-            <w:cnfStyle w:val="001000000000" w:firstRow="0" w:lastRow="0" w:firstColumn="1" w:lastColumn="0" w:oddVBand="0" w:evenVBand="0" w:oddHBand="0" w:evenHBand="0" w:firstRowFirstColumn="0" w:firstRowLastColumn="0" w:lastRowFirstColumn="0" w:lastRowLastColumn="0"/>
-            <w:tcW w:w="1555" w:type="dxa"/>
-          </w:tcPr>
-          <w:p>
-            <w:proofErr w:type="gramStart"/>
-            <w:r>
-              <w:t>afeta</w:t>
-            </w:r>
-            <w:proofErr w:type="gramEnd"/>
-          </w:p>
-        </w:tc>
-        <w:tc>
-          <w:tcPr>
-            <w:tcW w:w="6520" w:type="dxa"/>
-          </w:tcPr>
-          <w:p>
-            <w:pPr>
-              <w:cnfStyle w:val="000000000000" w:firstRow="0" w:lastRow="0" w:firstColumn="0" w:lastColumn="0" w:oddVBand="0" w:evenVBand="0" w:oddHBand="0" w:evenHBand="0" w:firstRowFirstColumn="0" w:firstRowLastColumn="0" w:lastRowFirstColumn="0" w:lastRowLastColumn="0"/>
-            </w:pPr>
-            <w:proofErr w:type="gramStart"/>
-            <w:r>
-              <w:t>os</w:t>
-            </w:r>
-            <w:proofErr w:type="gramEnd"/>
-            <w:r>
-              <w:t xml:space="preserve"> vendedores, diretor e cliente</w:t>
-            </w:r>
-          </w:p>
-        </w:tc>
-      </w:tr>
-      <w:tr>
-        <w:trPr>
-          <w:jc w:val="center"/>
-        </w:trPr>
-        <w:tc>
-          <w:tcPr>
-            <w:cnfStyle w:val="001000000000" w:firstRow="0" w:lastRow="0" w:firstColumn="1" w:lastColumn="0" w:oddVBand="0" w:evenVBand="0" w:oddHBand="0" w:evenHBand="0" w:firstRowFirstColumn="0" w:firstRowLastColumn="0" w:lastRowFirstColumn="0" w:lastRowLastColumn="0"/>
-            <w:tcW w:w="1555" w:type="dxa"/>
-          </w:tcPr>
-          <w:p>
-            <w:proofErr w:type="gramStart"/>
-            <w:r>
-              <w:t>devido</w:t>
-            </w:r>
-            <w:proofErr w:type="gramEnd"/>
-          </w:p>
-        </w:tc>
-        <w:tc>
-          <w:tcPr>
-            <w:tcW w:w="6520" w:type="dxa"/>
-          </w:tcPr>
-          <w:p>
-            <w:pPr>
-              <w:cnfStyle w:val="000000000000" w:firstRow="0" w:lastRow="0" w:firstColumn="0" w:lastColumn="0" w:oddVBand="0" w:evenVBand="0" w:oddHBand="0" w:evenHBand="0" w:firstRowFirstColumn="0" w:firstRowLastColumn="0" w:lastRowFirstColumn="0" w:lastRowLastColumn="0"/>
-            </w:pPr>
-            <w:proofErr w:type="gramStart"/>
-            <w:r>
-              <w:t>a</w:t>
-            </w:r>
-            <w:proofErr w:type="gramEnd"/>
-            <w:r>
-              <w:t xml:space="preserve"> restrição do horário de atendimento, pois hoje os pedidos são </w:t>
-            </w:r>
-            <w:proofErr w:type="spellStart"/>
-            <w:r>
-              <w:t>acetos</w:t>
-            </w:r>
-            <w:proofErr w:type="spellEnd"/>
-            <w:r>
-              <w:t xml:space="preserve"> apenas em horário comercial de segunda a sexta-feira.</w:t>
-            </w:r>
-          </w:p>
-        </w:tc>
-      </w:tr>
-      <w:tr>
-        <w:trPr>
-          <w:jc w:val="center"/>
-        </w:trPr>
-        <w:tc>
-          <w:tcPr>
-            <w:cnfStyle w:val="001000000000" w:firstRow="0" w:lastRow="0" w:firstColumn="1" w:lastColumn="0" w:oddVBand="0" w:evenVBand="0" w:oddHBand="0" w:evenHBand="0" w:firstRowFirstColumn="0" w:firstRowLastColumn="0" w:lastRowFirstColumn="0" w:lastRowLastColumn="0"/>
-            <w:tcW w:w="1555" w:type="dxa"/>
-          </w:tcPr>
-          <w:p>
-            <w:r>
-              <w:t>Os benefícios</w:t>
-            </w:r>
-          </w:p>
-        </w:tc>
-        <w:tc>
-          <w:tcPr>
-            <w:tcW w:w="6520" w:type="dxa"/>
-          </w:tcPr>
-          <w:p>
-            <w:pPr>
-              <w:cnfStyle w:val="000000000000" w:firstRow="0" w:lastRow="0" w:firstColumn="0" w:lastColumn="0" w:oddVBand="0" w:evenVBand="0" w:oddHBand="0" w:evenHBand="0" w:firstRowFirstColumn="0" w:firstRowLastColumn="0" w:lastRowFirstColumn="0" w:lastRowLastColumn="0"/>
-            </w:pPr>
-            <w:proofErr w:type="gramStart"/>
-            <w:r>
-              <w:t>do</w:t>
-            </w:r>
-            <w:proofErr w:type="gramEnd"/>
-            <w:r>
-              <w:t xml:space="preserve"> novo sistema serão:</w:t>
+              <w:t>Melhor gestão do negócio (governança)</w:t>
             </w:r>
           </w:p>
           <w:p>
@@ -792,12 +567,12 @@
               <w:pStyle w:val="PargrafodaLista"/>
               <w:numPr>
                 <w:ilvl w:val="0"/>
-                <w:numId w:val="23"/>
+                <w:numId w:val="20"/>
               </w:numPr>
               <w:cnfStyle w:val="000000000000" w:firstRow="0" w:lastRow="0" w:firstColumn="0" w:lastColumn="0" w:oddVBand="0" w:evenVBand="0" w:oddHBand="0" w:evenHBand="0" w:firstRowFirstColumn="0" w:firstRowLastColumn="0" w:lastRowFirstColumn="0" w:lastRowLastColumn="0"/>
             </w:pPr>
             <w:r>
-              <w:t>Possibilidade de vendas 24/7</w:t>
+              <w:t>Flexibilidade</w:t>
             </w:r>
           </w:p>
           <w:p>
@@ -805,12 +580,24 @@
               <w:pStyle w:val="PargrafodaLista"/>
               <w:numPr>
                 <w:ilvl w:val="0"/>
-                <w:numId w:val="23"/>
+                <w:numId w:val="20"/>
               </w:numPr>
               <w:cnfStyle w:val="000000000000" w:firstRow="0" w:lastRow="0" w:firstColumn="0" w:lastColumn="0" w:oddVBand="0" w:evenVBand="0" w:oddHBand="0" w:evenHBand="0" w:firstRowFirstColumn="0" w:firstRowLastColumn="0" w:lastRowFirstColumn="0" w:lastRowLastColumn="0"/>
             </w:pPr>
             <w:r>
-              <w:t>Aumento da visibilidade do negócio</w:t>
+              <w:t>Autom</w:t>
+            </w:r>
+            <w:r>
+              <w:t>ação</w:t>
+            </w:r>
+            <w:r>
+              <w:t xml:space="preserve"> d</w:t>
+            </w:r>
+            <w:r>
+              <w:t>os</w:t>
+            </w:r>
+            <w:r>
+              <w:t xml:space="preserve"> processos</w:t>
             </w:r>
           </w:p>
           <w:p>
@@ -818,193 +605,15 @@
               <w:pStyle w:val="PargrafodaLista"/>
               <w:numPr>
                 <w:ilvl w:val="0"/>
-                <w:numId w:val="23"/>
+                <w:numId w:val="20"/>
               </w:numPr>
               <w:cnfStyle w:val="000000000000" w:firstRow="0" w:lastRow="0" w:firstColumn="0" w:lastColumn="0" w:oddVBand="0" w:evenVBand="0" w:oddHBand="0" w:evenHBand="0" w:firstRowFirstColumn="0" w:firstRowLastColumn="0" w:lastRowFirstColumn="0" w:lastRowLastColumn="0"/>
             </w:pPr>
             <w:r>
-              <w:t>O e-commerce aliado ao marketing digital levará a aumento das vendas</w:t>
-            </w:r>
-          </w:p>
-        </w:tc>
-      </w:tr>
-    </w:tbl>
-    <w:p>
-      <w:pPr>
-        <w:spacing w:before="200" w:after="200"/>
-      </w:pPr>
-      <w:r>
-        <w:t>Problema 3</w:t>
-      </w:r>
-    </w:p>
-    <w:tbl>
-      <w:tblPr>
-        <w:tblStyle w:val="TabeladeGrade1Clara-nfase1"/>
-        <w:tblW w:w="0" w:type="auto"/>
-        <w:jc w:val="center"/>
-        <w:tblLook w:val="04A0" w:firstRow="1" w:lastRow="0" w:firstColumn="1" w:lastColumn="0" w:noHBand="0" w:noVBand="1"/>
-      </w:tblPr>
-      <w:tblGrid>
-        <w:gridCol w:w="1555"/>
-        <w:gridCol w:w="6520"/>
-      </w:tblGrid>
-      <w:tr>
-        <w:trPr>
-          <w:cnfStyle w:val="100000000000" w:firstRow="1" w:lastRow="0" w:firstColumn="0" w:lastColumn="0" w:oddVBand="0" w:evenVBand="0" w:oddHBand="0" w:evenHBand="0" w:firstRowFirstColumn="0" w:firstRowLastColumn="0" w:lastRowFirstColumn="0" w:lastRowLastColumn="0"/>
-          <w:jc w:val="center"/>
-        </w:trPr>
-        <w:tc>
-          <w:tcPr>
-            <w:cnfStyle w:val="001000000000" w:firstRow="0" w:lastRow="0" w:firstColumn="1" w:lastColumn="0" w:oddVBand="0" w:evenVBand="0" w:oddHBand="0" w:evenHBand="0" w:firstRowFirstColumn="0" w:firstRowLastColumn="0" w:lastRowFirstColumn="0" w:lastRowLastColumn="0"/>
-            <w:tcW w:w="1555" w:type="dxa"/>
-          </w:tcPr>
-          <w:p>
-            <w:r>
-              <w:t>O problema</w:t>
-            </w:r>
-          </w:p>
-        </w:tc>
-        <w:tc>
-          <w:tcPr>
-            <w:tcW w:w="6520" w:type="dxa"/>
-          </w:tcPr>
-          <w:p>
-            <w:pPr>
-              <w:cnfStyle w:val="100000000000" w:firstRow="1" w:lastRow="0" w:firstColumn="0" w:lastColumn="0" w:oddVBand="0" w:evenVBand="0" w:oddHBand="0" w:evenHBand="0" w:firstRowFirstColumn="0" w:firstRowLastColumn="0" w:lastRowFirstColumn="0" w:lastRowLastColumn="0"/>
-              <w:rPr>
-                <w:b w:val="0"/>
-              </w:rPr>
-            </w:pPr>
-            <w:proofErr w:type="gramStart"/>
-            <w:r>
-              <w:rPr>
-                <w:b w:val="0"/>
-              </w:rPr>
-              <w:t>de</w:t>
-            </w:r>
-            <w:proofErr w:type="gramEnd"/>
-            <w:r>
-              <w:rPr>
-                <w:b w:val="0"/>
-              </w:rPr>
-              <w:t xml:space="preserve"> locação e separação de produtos</w:t>
-            </w:r>
-          </w:p>
-        </w:tc>
-      </w:tr>
-      <w:tr>
-        <w:trPr>
-          <w:jc w:val="center"/>
-        </w:trPr>
-        <w:tc>
-          <w:tcPr>
-            <w:cnfStyle w:val="001000000000" w:firstRow="0" w:lastRow="0" w:firstColumn="1" w:lastColumn="0" w:oddVBand="0" w:evenVBand="0" w:oddHBand="0" w:evenHBand="0" w:firstRowFirstColumn="0" w:firstRowLastColumn="0" w:lastRowFirstColumn="0" w:lastRowLastColumn="0"/>
-            <w:tcW w:w="1555" w:type="dxa"/>
-          </w:tcPr>
-          <w:p>
-            <w:proofErr w:type="gramStart"/>
-            <w:r>
-              <w:t>afeta</w:t>
-            </w:r>
-            <w:proofErr w:type="gramEnd"/>
-          </w:p>
-        </w:tc>
-        <w:tc>
-          <w:tcPr>
-            <w:tcW w:w="6520" w:type="dxa"/>
-          </w:tcPr>
-          <w:p>
-            <w:pPr>
-              <w:cnfStyle w:val="000000000000" w:firstRow="0" w:lastRow="0" w:firstColumn="0" w:lastColumn="0" w:oddVBand="0" w:evenVBand="0" w:oddHBand="0" w:evenHBand="0" w:firstRowFirstColumn="0" w:firstRowLastColumn="0" w:lastRowFirstColumn="0" w:lastRowLastColumn="0"/>
-            </w:pPr>
-            <w:proofErr w:type="gramStart"/>
-            <w:r>
-              <w:t>vendedores</w:t>
-            </w:r>
-            <w:proofErr w:type="gramEnd"/>
-            <w:r>
-              <w:t xml:space="preserve"> e entregadores</w:t>
-            </w:r>
-          </w:p>
-        </w:tc>
-      </w:tr>
-      <w:tr>
-        <w:trPr>
-          <w:jc w:val="center"/>
-        </w:trPr>
-        <w:tc>
-          <w:tcPr>
-            <w:cnfStyle w:val="001000000000" w:firstRow="0" w:lastRow="0" w:firstColumn="1" w:lastColumn="0" w:oddVBand="0" w:evenVBand="0" w:oddHBand="0" w:evenHBand="0" w:firstRowFirstColumn="0" w:firstRowLastColumn="0" w:lastRowFirstColumn="0" w:lastRowLastColumn="0"/>
-            <w:tcW w:w="1555" w:type="dxa"/>
-          </w:tcPr>
-          <w:p>
-            <w:proofErr w:type="gramStart"/>
-            <w:r>
-              <w:t>devido</w:t>
-            </w:r>
-            <w:proofErr w:type="gramEnd"/>
-          </w:p>
-        </w:tc>
-        <w:tc>
-          <w:tcPr>
-            <w:tcW w:w="6520" w:type="dxa"/>
-          </w:tcPr>
-          <w:p>
-            <w:pPr>
-              <w:cnfStyle w:val="000000000000" w:firstRow="0" w:lastRow="0" w:firstColumn="0" w:lastColumn="0" w:oddVBand="0" w:evenVBand="0" w:oddHBand="0" w:evenHBand="0" w:firstRowFirstColumn="0" w:firstRowLastColumn="0" w:lastRowFirstColumn="0" w:lastRowLastColumn="0"/>
-            </w:pPr>
-            <w:proofErr w:type="gramStart"/>
-            <w:r>
-              <w:t>a</w:t>
-            </w:r>
-            <w:proofErr w:type="gramEnd"/>
-            <w:r>
-              <w:t xml:space="preserve"> dificuldade em encontrar os pacotes separados para entrega e além disso </w:t>
-            </w:r>
-            <w:proofErr w:type="spellStart"/>
-            <w:r>
-              <w:t>setoriza-los</w:t>
-            </w:r>
-            <w:proofErr w:type="spellEnd"/>
-            <w:r>
-              <w:t xml:space="preserve"> por região de entrega, pois os entregadores tem de separar </w:t>
-            </w:r>
-            <w:r>
-              <w:t>individualmente cada pacote, endereço por endereço a região para onde irão.</w:t>
-            </w:r>
-          </w:p>
-        </w:tc>
-      </w:tr>
-      <w:tr>
-        <w:trPr>
-          <w:jc w:val="center"/>
-        </w:trPr>
-        <w:tc>
-          <w:tcPr>
-            <w:cnfStyle w:val="001000000000" w:firstRow="0" w:lastRow="0" w:firstColumn="1" w:lastColumn="0" w:oddVBand="0" w:evenVBand="0" w:oddHBand="0" w:evenHBand="0" w:firstRowFirstColumn="0" w:firstRowLastColumn="0" w:lastRowFirstColumn="0" w:lastRowLastColumn="0"/>
-            <w:tcW w:w="1555" w:type="dxa"/>
-          </w:tcPr>
-          <w:p>
-            <w:r>
-              <w:t>Os benefícios</w:t>
-            </w:r>
-          </w:p>
-        </w:tc>
-        <w:tc>
-          <w:tcPr>
-            <w:tcW w:w="6520" w:type="dxa"/>
-          </w:tcPr>
-          <w:p>
-            <w:pPr>
-              <w:cnfStyle w:val="000000000000" w:firstRow="0" w:lastRow="0" w:firstColumn="0" w:lastColumn="0" w:oddVBand="0" w:evenVBand="0" w:oddHBand="0" w:evenHBand="0" w:firstRowFirstColumn="0" w:firstRowLastColumn="0" w:lastRowFirstColumn="0" w:lastRowLastColumn="0"/>
-            </w:pPr>
-            <w:proofErr w:type="gramStart"/>
-            <w:r>
-              <w:t>do</w:t>
-            </w:r>
-            <w:proofErr w:type="gramEnd"/>
-            <w:r>
-              <w:t xml:space="preserve"> novo sistema serão:</w:t>
+              <w:t xml:space="preserve">Controle </w:t>
+            </w:r>
+            <w:r>
+              <w:t>contra fraudes</w:t>
             </w:r>
           </w:p>
           <w:p>
@@ -1012,12 +621,12 @@
               <w:pStyle w:val="PargrafodaLista"/>
               <w:numPr>
                 <w:ilvl w:val="0"/>
-                <w:numId w:val="23"/>
+                <w:numId w:val="20"/>
               </w:numPr>
               <w:cnfStyle w:val="000000000000" w:firstRow="0" w:lastRow="0" w:firstColumn="0" w:lastColumn="0" w:oddVBand="0" w:evenVBand="0" w:oddHBand="0" w:evenHBand="0" w:firstRowFirstColumn="0" w:firstRowLastColumn="0" w:lastRowFirstColumn="0" w:lastRowLastColumn="0"/>
             </w:pPr>
             <w:r>
-              <w:t>Otimização do tempo da separação</w:t>
+              <w:t>Monitoramento das entregas</w:t>
             </w:r>
           </w:p>
           <w:p>
@@ -1025,240 +634,12 @@
               <w:pStyle w:val="PargrafodaLista"/>
               <w:numPr>
                 <w:ilvl w:val="0"/>
-                <w:numId w:val="23"/>
+                <w:numId w:val="20"/>
               </w:numPr>
               <w:cnfStyle w:val="000000000000" w:firstRow="0" w:lastRow="0" w:firstColumn="0" w:lastColumn="0" w:oddVBand="0" w:evenVBand="0" w:oddHBand="0" w:evenHBand="0" w:firstRowFirstColumn="0" w:firstRowLastColumn="0" w:lastRowFirstColumn="0" w:lastRowLastColumn="0"/>
             </w:pPr>
             <w:r>
-              <w:t>Redução de erros na separação para entregas</w:t>
-            </w:r>
-          </w:p>
-          <w:p>
-            <w:pPr>
-              <w:pStyle w:val="PargrafodaLista"/>
-              <w:numPr>
-                <w:ilvl w:val="0"/>
-                <w:numId w:val="23"/>
-              </w:numPr>
-              <w:cnfStyle w:val="000000000000" w:firstRow="0" w:lastRow="0" w:firstColumn="0" w:lastColumn="0" w:oddVBand="0" w:evenVBand="0" w:oddHBand="0" w:evenHBand="0" w:firstRowFirstColumn="0" w:firstRowLastColumn="0" w:lastRowFirstColumn="0" w:lastRowLastColumn="0"/>
-            </w:pPr>
-            <w:r>
-              <w:t>Redução de erros na entrega</w:t>
-            </w:r>
-          </w:p>
-        </w:tc>
-      </w:tr>
-    </w:tbl>
-    <w:p>
-      <w:pPr>
-        <w:spacing w:after="0"/>
-        <w:jc w:val="left"/>
-      </w:pPr>
-      <w:r>
-        <w:br w:type="page"/>
-      </w:r>
-    </w:p>
-    <w:p>
-      <w:pPr>
-        <w:spacing w:before="200" w:after="200"/>
-      </w:pPr>
-      <w:r>
-        <w:lastRenderedPageBreak/>
-        <w:t>Problema 4</w:t>
-      </w:r>
-    </w:p>
-    <w:tbl>
-      <w:tblPr>
-        <w:tblStyle w:val="TabeladeGrade1Clara-nfase1"/>
-        <w:tblW w:w="0" w:type="auto"/>
-        <w:jc w:val="center"/>
-        <w:tblLook w:val="04A0" w:firstRow="1" w:lastRow="0" w:firstColumn="1" w:lastColumn="0" w:noHBand="0" w:noVBand="1"/>
-      </w:tblPr>
-      <w:tblGrid>
-        <w:gridCol w:w="1555"/>
-        <w:gridCol w:w="6520"/>
-      </w:tblGrid>
-      <w:tr>
-        <w:trPr>
-          <w:cnfStyle w:val="100000000000" w:firstRow="1" w:lastRow="0" w:firstColumn="0" w:lastColumn="0" w:oddVBand="0" w:evenVBand="0" w:oddHBand="0" w:evenHBand="0" w:firstRowFirstColumn="0" w:firstRowLastColumn="0" w:lastRowFirstColumn="0" w:lastRowLastColumn="0"/>
-          <w:jc w:val="center"/>
-        </w:trPr>
-        <w:tc>
-          <w:tcPr>
-            <w:cnfStyle w:val="001000000000" w:firstRow="0" w:lastRow="0" w:firstColumn="1" w:lastColumn="0" w:oddVBand="0" w:evenVBand="0" w:oddHBand="0" w:evenHBand="0" w:firstRowFirstColumn="0" w:firstRowLastColumn="0" w:lastRowFirstColumn="0" w:lastRowLastColumn="0"/>
-            <w:tcW w:w="1555" w:type="dxa"/>
-          </w:tcPr>
-          <w:p>
-            <w:r>
-              <w:t>O problema</w:t>
-            </w:r>
-          </w:p>
-        </w:tc>
-        <w:tc>
-          <w:tcPr>
-            <w:tcW w:w="6520" w:type="dxa"/>
-          </w:tcPr>
-          <w:p>
-            <w:pPr>
-              <w:cnfStyle w:val="100000000000" w:firstRow="1" w:lastRow="0" w:firstColumn="0" w:lastColumn="0" w:oddVBand="0" w:evenVBand="0" w:oddHBand="0" w:evenHBand="0" w:firstRowFirstColumn="0" w:firstRowLastColumn="0" w:lastRowFirstColumn="0" w:lastRowLastColumn="0"/>
-              <w:rPr>
-                <w:b w:val="0"/>
-              </w:rPr>
-            </w:pPr>
-            <w:proofErr w:type="gramStart"/>
-            <w:r>
-              <w:rPr>
-                <w:b w:val="0"/>
-              </w:rPr>
-              <w:t>de</w:t>
-            </w:r>
-            <w:proofErr w:type="gramEnd"/>
-            <w:r>
-              <w:rPr>
-                <w:b w:val="0"/>
-              </w:rPr>
-              <w:t xml:space="preserve"> </w:t>
-            </w:r>
-            <w:r>
-              <w:rPr>
-                <w:b w:val="0"/>
-              </w:rPr>
-              <w:t>controle de veículos</w:t>
-            </w:r>
-          </w:p>
-        </w:tc>
-      </w:tr>
-      <w:tr>
-        <w:trPr>
-          <w:jc w:val="center"/>
-        </w:trPr>
-        <w:tc>
-          <w:tcPr>
-            <w:cnfStyle w:val="001000000000" w:firstRow="0" w:lastRow="0" w:firstColumn="1" w:lastColumn="0" w:oddVBand="0" w:evenVBand="0" w:oddHBand="0" w:evenHBand="0" w:firstRowFirstColumn="0" w:firstRowLastColumn="0" w:lastRowFirstColumn="0" w:lastRowLastColumn="0"/>
-            <w:tcW w:w="1555" w:type="dxa"/>
-          </w:tcPr>
-          <w:p>
-            <w:proofErr w:type="gramStart"/>
-            <w:r>
-              <w:t>afeta</w:t>
-            </w:r>
-            <w:proofErr w:type="gramEnd"/>
-          </w:p>
-        </w:tc>
-        <w:tc>
-          <w:tcPr>
-            <w:tcW w:w="6520" w:type="dxa"/>
-          </w:tcPr>
-          <w:p>
-            <w:pPr>
-              <w:cnfStyle w:val="000000000000" w:firstRow="0" w:lastRow="0" w:firstColumn="0" w:lastColumn="0" w:oddVBand="0" w:evenVBand="0" w:oddHBand="0" w:evenHBand="0" w:firstRowFirstColumn="0" w:firstRowLastColumn="0" w:lastRowFirstColumn="0" w:lastRowLastColumn="0"/>
-            </w:pPr>
-            <w:proofErr w:type="gramStart"/>
-            <w:r>
-              <w:t>os</w:t>
-            </w:r>
-            <w:proofErr w:type="gramEnd"/>
-            <w:r>
-              <w:t xml:space="preserve"> entregadores e diretor</w:t>
-            </w:r>
-          </w:p>
-        </w:tc>
-      </w:tr>
-      <w:tr>
-        <w:trPr>
-          <w:jc w:val="center"/>
-        </w:trPr>
-        <w:tc>
-          <w:tcPr>
-            <w:cnfStyle w:val="001000000000" w:firstRow="0" w:lastRow="0" w:firstColumn="1" w:lastColumn="0" w:oddVBand="0" w:evenVBand="0" w:oddHBand="0" w:evenHBand="0" w:firstRowFirstColumn="0" w:firstRowLastColumn="0" w:lastRowFirstColumn="0" w:lastRowLastColumn="0"/>
-            <w:tcW w:w="1555" w:type="dxa"/>
-          </w:tcPr>
-          <w:p>
-            <w:proofErr w:type="gramStart"/>
-            <w:r>
-              <w:t>devido</w:t>
-            </w:r>
-            <w:proofErr w:type="gramEnd"/>
-          </w:p>
-        </w:tc>
-        <w:tc>
-          <w:tcPr>
-            <w:tcW w:w="6520" w:type="dxa"/>
-          </w:tcPr>
-          <w:p>
-            <w:pPr>
-              <w:cnfStyle w:val="000000000000" w:firstRow="0" w:lastRow="0" w:firstColumn="0" w:lastColumn="0" w:oddVBand="0" w:evenVBand="0" w:oddHBand="0" w:evenHBand="0" w:firstRowFirstColumn="0" w:firstRowLastColumn="0" w:lastRowFirstColumn="0" w:lastRowLastColumn="0"/>
-            </w:pPr>
-            <w:proofErr w:type="gramStart"/>
-            <w:r>
-              <w:t>a</w:t>
-            </w:r>
-            <w:proofErr w:type="gramEnd"/>
-            <w:r>
-              <w:t xml:space="preserve"> falta de dificuldade em agendar manutenções da frota</w:t>
-            </w:r>
-            <w:r>
-              <w:t xml:space="preserve"> e rastrear o uso dos veículos pelos entregadores.</w:t>
-            </w:r>
-          </w:p>
-        </w:tc>
-      </w:tr>
-      <w:tr>
-        <w:trPr>
-          <w:jc w:val="center"/>
-        </w:trPr>
-        <w:tc>
-          <w:tcPr>
-            <w:cnfStyle w:val="001000000000" w:firstRow="0" w:lastRow="0" w:firstColumn="1" w:lastColumn="0" w:oddVBand="0" w:evenVBand="0" w:oddHBand="0" w:evenHBand="0" w:firstRowFirstColumn="0" w:firstRowLastColumn="0" w:lastRowFirstColumn="0" w:lastRowLastColumn="0"/>
-            <w:tcW w:w="1555" w:type="dxa"/>
-          </w:tcPr>
-          <w:p>
-            <w:r>
-              <w:t>Os benefícios</w:t>
-            </w:r>
-          </w:p>
-        </w:tc>
-        <w:tc>
-          <w:tcPr>
-            <w:tcW w:w="6520" w:type="dxa"/>
-          </w:tcPr>
-          <w:p>
-            <w:pPr>
-              <w:cnfStyle w:val="000000000000" w:firstRow="0" w:lastRow="0" w:firstColumn="0" w:lastColumn="0" w:oddVBand="0" w:evenVBand="0" w:oddHBand="0" w:evenHBand="0" w:firstRowFirstColumn="0" w:firstRowLastColumn="0" w:lastRowFirstColumn="0" w:lastRowLastColumn="0"/>
-            </w:pPr>
-            <w:proofErr w:type="gramStart"/>
-            <w:r>
-              <w:t>do</w:t>
-            </w:r>
-            <w:proofErr w:type="gramEnd"/>
-            <w:r>
-              <w:t xml:space="preserve"> novo sistema serão:</w:t>
-            </w:r>
-          </w:p>
-          <w:p>
-            <w:pPr>
-              <w:pStyle w:val="PargrafodaLista"/>
-              <w:numPr>
-                <w:ilvl w:val="0"/>
-                <w:numId w:val="23"/>
-              </w:numPr>
-              <w:cnfStyle w:val="000000000000" w:firstRow="0" w:lastRow="0" w:firstColumn="0" w:lastColumn="0" w:oddVBand="0" w:evenVBand="0" w:oddHBand="0" w:evenHBand="0" w:firstRowFirstColumn="0" w:firstRowLastColumn="0" w:lastRowFirstColumn="0" w:lastRowLastColumn="0"/>
-            </w:pPr>
-            <w:r>
-              <w:t>Redução da probabilidade de carro parado com o agendamento de manutenção.</w:t>
-            </w:r>
-          </w:p>
-          <w:p>
-            <w:pPr>
-              <w:pStyle w:val="PargrafodaLista"/>
-              <w:numPr>
-                <w:ilvl w:val="0"/>
-                <w:numId w:val="23"/>
-              </w:numPr>
-              <w:cnfStyle w:val="000000000000" w:firstRow="0" w:lastRow="0" w:firstColumn="0" w:lastColumn="0" w:oddVBand="0" w:evenVBand="0" w:oddHBand="0" w:evenHBand="0" w:firstRowFirstColumn="0" w:firstRowLastColumn="0" w:lastRowFirstColumn="0" w:lastRowLastColumn="0"/>
-            </w:pPr>
-            <w:r>
-              <w:t>Identificação do motorista em caso de infração de transito.</w:t>
+              <w:t>Controle de locação</w:t>
             </w:r>
           </w:p>
         </w:tc>
@@ -1269,18 +650,10 @@
     <w:p/>
     <w:p/>
     <w:p/>
-    <w:p/>
-    <w:p/>
-    <w:p/>
-    <w:p/>
-    <w:p/>
-    <w:p/>
-    <w:p/>
-    <w:p/>
-    <w:p/>
-    <w:p/>
-    <w:p/>
-    <w:p/>
+    <w:p>
+      <w:bookmarkStart w:id="0" w:name="_GoBack"/>
+      <w:bookmarkEnd w:id="0"/>
+    </w:p>
     <w:p/>
     <w:p/>
     <w:p/>
@@ -2809,232 +2182,6 @@
     </w:lvl>
   </w:abstractNum>
   <w:abstractNum w:abstractNumId="6" w15:restartNumberingAfterBreak="0">
-    <w:nsid w:val="293810CE"/>
-    <w:multiLevelType w:val="hybridMultilevel"/>
-    <w:tmpl w:val="BC98CDF0"/>
-    <w:lvl w:ilvl="0" w:tplc="04160001">
-      <w:start w:val="1"/>
-      <w:numFmt w:val="bullet"/>
-      <w:lvlText w:val=""/>
-      <w:lvlJc w:val="left"/>
-      <w:pPr>
-        <w:ind w:left="720" w:hanging="360"/>
-      </w:pPr>
-      <w:rPr>
-        <w:rFonts w:ascii="Symbol" w:hAnsi="Symbol" w:hint="default"/>
-      </w:rPr>
-    </w:lvl>
-    <w:lvl w:ilvl="1" w:tplc="04160003" w:tentative="1">
-      <w:start w:val="1"/>
-      <w:numFmt w:val="bullet"/>
-      <w:lvlText w:val="o"/>
-      <w:lvlJc w:val="left"/>
-      <w:pPr>
-        <w:ind w:left="1440" w:hanging="360"/>
-      </w:pPr>
-      <w:rPr>
-        <w:rFonts w:ascii="Courier New" w:hAnsi="Courier New" w:cs="Courier New" w:hint="default"/>
-      </w:rPr>
-    </w:lvl>
-    <w:lvl w:ilvl="2" w:tplc="04160005" w:tentative="1">
-      <w:start w:val="1"/>
-      <w:numFmt w:val="bullet"/>
-      <w:lvlText w:val=""/>
-      <w:lvlJc w:val="left"/>
-      <w:pPr>
-        <w:ind w:left="2160" w:hanging="360"/>
-      </w:pPr>
-      <w:rPr>
-        <w:rFonts w:ascii="Wingdings" w:hAnsi="Wingdings" w:hint="default"/>
-      </w:rPr>
-    </w:lvl>
-    <w:lvl w:ilvl="3" w:tplc="04160001" w:tentative="1">
-      <w:start w:val="1"/>
-      <w:numFmt w:val="bullet"/>
-      <w:lvlText w:val=""/>
-      <w:lvlJc w:val="left"/>
-      <w:pPr>
-        <w:ind w:left="2880" w:hanging="360"/>
-      </w:pPr>
-      <w:rPr>
-        <w:rFonts w:ascii="Symbol" w:hAnsi="Symbol" w:hint="default"/>
-      </w:rPr>
-    </w:lvl>
-    <w:lvl w:ilvl="4" w:tplc="04160003" w:tentative="1">
-      <w:start w:val="1"/>
-      <w:numFmt w:val="bullet"/>
-      <w:lvlText w:val="o"/>
-      <w:lvlJc w:val="left"/>
-      <w:pPr>
-        <w:ind w:left="3600" w:hanging="360"/>
-      </w:pPr>
-      <w:rPr>
-        <w:rFonts w:ascii="Courier New" w:hAnsi="Courier New" w:cs="Courier New" w:hint="default"/>
-      </w:rPr>
-    </w:lvl>
-    <w:lvl w:ilvl="5" w:tplc="04160005" w:tentative="1">
-      <w:start w:val="1"/>
-      <w:numFmt w:val="bullet"/>
-      <w:lvlText w:val=""/>
-      <w:lvlJc w:val="left"/>
-      <w:pPr>
-        <w:ind w:left="4320" w:hanging="360"/>
-      </w:pPr>
-      <w:rPr>
-        <w:rFonts w:ascii="Wingdings" w:hAnsi="Wingdings" w:hint="default"/>
-      </w:rPr>
-    </w:lvl>
-    <w:lvl w:ilvl="6" w:tplc="04160001" w:tentative="1">
-      <w:start w:val="1"/>
-      <w:numFmt w:val="bullet"/>
-      <w:lvlText w:val=""/>
-      <w:lvlJc w:val="left"/>
-      <w:pPr>
-        <w:ind w:left="5040" w:hanging="360"/>
-      </w:pPr>
-      <w:rPr>
-        <w:rFonts w:ascii="Symbol" w:hAnsi="Symbol" w:hint="default"/>
-      </w:rPr>
-    </w:lvl>
-    <w:lvl w:ilvl="7" w:tplc="04160003" w:tentative="1">
-      <w:start w:val="1"/>
-      <w:numFmt w:val="bullet"/>
-      <w:lvlText w:val="o"/>
-      <w:lvlJc w:val="left"/>
-      <w:pPr>
-        <w:ind w:left="5760" w:hanging="360"/>
-      </w:pPr>
-      <w:rPr>
-        <w:rFonts w:ascii="Courier New" w:hAnsi="Courier New" w:cs="Courier New" w:hint="default"/>
-      </w:rPr>
-    </w:lvl>
-    <w:lvl w:ilvl="8" w:tplc="04160005" w:tentative="1">
-      <w:start w:val="1"/>
-      <w:numFmt w:val="bullet"/>
-      <w:lvlText w:val=""/>
-      <w:lvlJc w:val="left"/>
-      <w:pPr>
-        <w:ind w:left="6480" w:hanging="360"/>
-      </w:pPr>
-      <w:rPr>
-        <w:rFonts w:ascii="Wingdings" w:hAnsi="Wingdings" w:hint="default"/>
-      </w:rPr>
-    </w:lvl>
-  </w:abstractNum>
-  <w:abstractNum w:abstractNumId="7" w15:restartNumberingAfterBreak="0">
-    <w:nsid w:val="2D84644C"/>
-    <w:multiLevelType w:val="hybridMultilevel"/>
-    <w:tmpl w:val="0C4E74A4"/>
-    <w:lvl w:ilvl="0" w:tplc="04160001">
-      <w:start w:val="1"/>
-      <w:numFmt w:val="bullet"/>
-      <w:lvlText w:val=""/>
-      <w:lvlJc w:val="left"/>
-      <w:pPr>
-        <w:ind w:left="720" w:hanging="360"/>
-      </w:pPr>
-      <w:rPr>
-        <w:rFonts w:ascii="Symbol" w:hAnsi="Symbol" w:hint="default"/>
-      </w:rPr>
-    </w:lvl>
-    <w:lvl w:ilvl="1" w:tplc="04160003" w:tentative="1">
-      <w:start w:val="1"/>
-      <w:numFmt w:val="bullet"/>
-      <w:lvlText w:val="o"/>
-      <w:lvlJc w:val="left"/>
-      <w:pPr>
-        <w:ind w:left="1440" w:hanging="360"/>
-      </w:pPr>
-      <w:rPr>
-        <w:rFonts w:ascii="Courier New" w:hAnsi="Courier New" w:cs="Courier New" w:hint="default"/>
-      </w:rPr>
-    </w:lvl>
-    <w:lvl w:ilvl="2" w:tplc="04160005" w:tentative="1">
-      <w:start w:val="1"/>
-      <w:numFmt w:val="bullet"/>
-      <w:lvlText w:val=""/>
-      <w:lvlJc w:val="left"/>
-      <w:pPr>
-        <w:ind w:left="2160" w:hanging="360"/>
-      </w:pPr>
-      <w:rPr>
-        <w:rFonts w:ascii="Wingdings" w:hAnsi="Wingdings" w:hint="default"/>
-      </w:rPr>
-    </w:lvl>
-    <w:lvl w:ilvl="3" w:tplc="04160001" w:tentative="1">
-      <w:start w:val="1"/>
-      <w:numFmt w:val="bullet"/>
-      <w:lvlText w:val=""/>
-      <w:lvlJc w:val="left"/>
-      <w:pPr>
-        <w:ind w:left="2880" w:hanging="360"/>
-      </w:pPr>
-      <w:rPr>
-        <w:rFonts w:ascii="Symbol" w:hAnsi="Symbol" w:hint="default"/>
-      </w:rPr>
-    </w:lvl>
-    <w:lvl w:ilvl="4" w:tplc="04160003" w:tentative="1">
-      <w:start w:val="1"/>
-      <w:numFmt w:val="bullet"/>
-      <w:lvlText w:val="o"/>
-      <w:lvlJc w:val="left"/>
-      <w:pPr>
-        <w:ind w:left="3600" w:hanging="360"/>
-      </w:pPr>
-      <w:rPr>
-        <w:rFonts w:ascii="Courier New" w:hAnsi="Courier New" w:cs="Courier New" w:hint="default"/>
-      </w:rPr>
-    </w:lvl>
-    <w:lvl w:ilvl="5" w:tplc="04160005" w:tentative="1">
-      <w:start w:val="1"/>
-      <w:numFmt w:val="bullet"/>
-      <w:lvlText w:val=""/>
-      <w:lvlJc w:val="left"/>
-      <w:pPr>
-        <w:ind w:left="4320" w:hanging="360"/>
-      </w:pPr>
-      <w:rPr>
-        <w:rFonts w:ascii="Wingdings" w:hAnsi="Wingdings" w:hint="default"/>
-      </w:rPr>
-    </w:lvl>
-    <w:lvl w:ilvl="6" w:tplc="04160001" w:tentative="1">
-      <w:start w:val="1"/>
-      <w:numFmt w:val="bullet"/>
-      <w:lvlText w:val=""/>
-      <w:lvlJc w:val="left"/>
-      <w:pPr>
-        <w:ind w:left="5040" w:hanging="360"/>
-      </w:pPr>
-      <w:rPr>
-        <w:rFonts w:ascii="Symbol" w:hAnsi="Symbol" w:hint="default"/>
-      </w:rPr>
-    </w:lvl>
-    <w:lvl w:ilvl="7" w:tplc="04160003" w:tentative="1">
-      <w:start w:val="1"/>
-      <w:numFmt w:val="bullet"/>
-      <w:lvlText w:val="o"/>
-      <w:lvlJc w:val="left"/>
-      <w:pPr>
-        <w:ind w:left="5760" w:hanging="360"/>
-      </w:pPr>
-      <w:rPr>
-        <w:rFonts w:ascii="Courier New" w:hAnsi="Courier New" w:cs="Courier New" w:hint="default"/>
-      </w:rPr>
-    </w:lvl>
-    <w:lvl w:ilvl="8" w:tplc="04160005" w:tentative="1">
-      <w:start w:val="1"/>
-      <w:numFmt w:val="bullet"/>
-      <w:lvlText w:val=""/>
-      <w:lvlJc w:val="left"/>
-      <w:pPr>
-        <w:ind w:left="6480" w:hanging="360"/>
-      </w:pPr>
-      <w:rPr>
-        <w:rFonts w:ascii="Wingdings" w:hAnsi="Wingdings" w:hint="default"/>
-      </w:rPr>
-    </w:lvl>
-  </w:abstractNum>
-  <w:abstractNum w:abstractNumId="8" w15:restartNumberingAfterBreak="0">
     <w:nsid w:val="376E2C5C"/>
     <w:multiLevelType w:val="hybridMultilevel"/>
     <w:tmpl w:val="F6C6919E"/>
@@ -3147,7 +2294,7 @@
       </w:rPr>
     </w:lvl>
   </w:abstractNum>
-  <w:abstractNum w:abstractNumId="9" w15:restartNumberingAfterBreak="0">
+  <w:abstractNum w:abstractNumId="7" w15:restartNumberingAfterBreak="0">
     <w:nsid w:val="398D0FDE"/>
     <w:multiLevelType w:val="hybridMultilevel"/>
     <w:tmpl w:val="AFBC6D06"/>
@@ -3263,7 +2410,7 @@
       </w:pPr>
     </w:lvl>
   </w:abstractNum>
-  <w:abstractNum w:abstractNumId="10" w15:restartNumberingAfterBreak="0">
+  <w:abstractNum w:abstractNumId="8" w15:restartNumberingAfterBreak="0">
     <w:nsid w:val="3F404565"/>
     <w:multiLevelType w:val="hybridMultilevel"/>
     <w:tmpl w:val="CF04829C"/>
@@ -3403,7 +2550,7 @@
       </w:rPr>
     </w:lvl>
   </w:abstractNum>
-  <w:abstractNum w:abstractNumId="11" w15:restartNumberingAfterBreak="0">
+  <w:abstractNum w:abstractNumId="9" w15:restartNumberingAfterBreak="0">
     <w:nsid w:val="49993FA4"/>
     <w:multiLevelType w:val="multilevel"/>
     <w:tmpl w:val="B15204CA"/>
@@ -3519,7 +2666,7 @@
       </w:pPr>
     </w:lvl>
   </w:abstractNum>
-  <w:abstractNum w:abstractNumId="12" w15:restartNumberingAfterBreak="0">
+  <w:abstractNum w:abstractNumId="10" w15:restartNumberingAfterBreak="0">
     <w:nsid w:val="4AD75784"/>
     <w:multiLevelType w:val="multilevel"/>
     <w:tmpl w:val="6EFC4FA2"/>
@@ -3632,7 +2779,7 @@
       </w:pPr>
     </w:lvl>
   </w:abstractNum>
-  <w:abstractNum w:abstractNumId="13" w15:restartNumberingAfterBreak="0">
+  <w:abstractNum w:abstractNumId="11" w15:restartNumberingAfterBreak="0">
     <w:nsid w:val="52275AB6"/>
     <w:multiLevelType w:val="hybridMultilevel"/>
     <w:tmpl w:val="7496F89E"/>
@@ -3745,7 +2892,7 @@
       </w:rPr>
     </w:lvl>
   </w:abstractNum>
-  <w:abstractNum w:abstractNumId="14" w15:restartNumberingAfterBreak="0">
+  <w:abstractNum w:abstractNumId="12" w15:restartNumberingAfterBreak="0">
     <w:nsid w:val="618D2FD3"/>
     <w:multiLevelType w:val="hybridMultilevel"/>
     <w:tmpl w:val="E6C80760"/>
@@ -3858,7 +3005,7 @@
       </w:pPr>
     </w:lvl>
   </w:abstractNum>
-  <w:abstractNum w:abstractNumId="15" w15:restartNumberingAfterBreak="0">
+  <w:abstractNum w:abstractNumId="13" w15:restartNumberingAfterBreak="0">
     <w:nsid w:val="725F6FE2"/>
     <w:multiLevelType w:val="hybridMultilevel"/>
     <w:tmpl w:val="0FE08304"/>
@@ -3999,10 +3146,10 @@
     </w:lvl>
   </w:abstractNum>
   <w:num w:numId="1">
-    <w:abstractNumId w:val="9"/>
+    <w:abstractNumId w:val="7"/>
   </w:num>
   <w:num w:numId="2">
-    <w:abstractNumId w:val="14"/>
+    <w:abstractNumId w:val="12"/>
   </w:num>
   <w:num w:numId="3">
     <w:abstractNumId w:val="4"/>
@@ -4020,7 +3167,7 @@
     <w:abstractNumId w:val="1"/>
   </w:num>
   <w:num w:numId="8">
-    <w:abstractNumId w:val="12"/>
+    <w:abstractNumId w:val="10"/>
   </w:num>
   <w:num w:numId="9">
     <w:abstractNumId w:val="1"/>
@@ -4044,34 +3191,28 @@
     <w:abstractNumId w:val="1"/>
   </w:num>
   <w:num w:numId="14">
-    <w:abstractNumId w:val="11"/>
+    <w:abstractNumId w:val="9"/>
   </w:num>
   <w:num w:numId="15">
-    <w:abstractNumId w:val="15"/>
+    <w:abstractNumId w:val="13"/>
   </w:num>
   <w:num w:numId="16">
     <w:abstractNumId w:val="5"/>
   </w:num>
   <w:num w:numId="17">
-    <w:abstractNumId w:val="13"/>
+    <w:abstractNumId w:val="11"/>
   </w:num>
   <w:num w:numId="18">
-    <w:abstractNumId w:val="10"/>
+    <w:abstractNumId w:val="8"/>
   </w:num>
   <w:num w:numId="19">
     <w:abstractNumId w:val="0"/>
   </w:num>
   <w:num w:numId="20">
-    <w:abstractNumId w:val="8"/>
+    <w:abstractNumId w:val="6"/>
   </w:num>
   <w:num w:numId="21">
     <w:abstractNumId w:val="3"/>
-  </w:num>
-  <w:num w:numId="22">
-    <w:abstractNumId w:val="7"/>
-  </w:num>
-  <w:num w:numId="23">
-    <w:abstractNumId w:val="6"/>
   </w:num>
 </w:numbering>
 </file>
@@ -5464,7 +4605,7 @@
 </file>
 
 <file path=customXml/itemProps1.xml><?xml version="1.0" encoding="utf-8"?>
-<ds:datastoreItem xmlns:ds="http://schemas.openxmlformats.org/officeDocument/2006/customXml" ds:itemID="{401A3518-7F9A-45C0-A411-D0D2A9D92D61}">
+<ds:datastoreItem xmlns:ds="http://schemas.openxmlformats.org/officeDocument/2006/customXml" ds:itemID="{D85EA469-EA6D-494C-B3E7-4E845A03870A}">
   <ds:schemaRefs>
     <ds:schemaRef ds:uri="http://schemas.openxmlformats.org/officeDocument/2006/bibliography"/>
   </ds:schemaRefs>

</xml_diff>

<commit_message>
Revisão da analise do problema.
</commit_message>
<xml_diff>
--- a/AnaliseDoProblema/Impacta-es13-adp-DeclaraçãoDoProblema.docx
+++ b/AnaliseDoProblema/Impacta-es13-adp-DeclaraçãoDoProblema.docx
@@ -128,8 +128,6 @@
               <w:pStyle w:val="SubtitulosCabealhoeRodap"/>
               <w:spacing w:before="40"/>
             </w:pPr>
-            <w:bookmarkStart w:id="0" w:name="_GoBack"/>
-            <w:bookmarkEnd w:id="0"/>
             <w:r>
               <w:t>DATA</w:t>
             </w:r>
@@ -160,10 +158,10 @@
         <w:tc>
           <w:tcPr>
             <w:tcW w:w="499" w:type="pct"/>
+            <w:vMerge w:val="restart"/>
             <w:tcBorders>
               <w:top w:val="nil"/>
               <w:left w:val="nil"/>
-              <w:bottom w:val="nil"/>
               <w:right w:val="nil"/>
             </w:tcBorders>
           </w:tcPr>
@@ -173,7 +171,7 @@
               <w:spacing w:before="0"/>
             </w:pPr>
             <w:r>
-              <w:t>15/08/2016</w:t>
+              <w:t>29/08/2016</w:t>
             </w:r>
           </w:p>
         </w:tc>
@@ -195,17 +193,21 @@
               <w:spacing w:before="0"/>
             </w:pPr>
             <w:r>
-              <w:t>Ricardo Sandrini</w:t>
-            </w:r>
+              <w:t xml:space="preserve">Ricardo </w:t>
+            </w:r>
+            <w:proofErr w:type="spellStart"/>
+            <w:r>
+              <w:t>Sandrini</w:t>
+            </w:r>
+            <w:proofErr w:type="spellEnd"/>
           </w:p>
         </w:tc>
         <w:tc>
           <w:tcPr>
             <w:tcW w:w="499" w:type="pct"/>
+            <w:vMerge/>
             <w:tcBorders>
-              <w:top w:val="nil"/>
               <w:left w:val="nil"/>
-              <w:bottom w:val="nil"/>
               <w:right w:val="nil"/>
             </w:tcBorders>
           </w:tcPr>
@@ -241,10 +243,9 @@
         <w:tc>
           <w:tcPr>
             <w:tcW w:w="499" w:type="pct"/>
+            <w:vMerge/>
             <w:tcBorders>
-              <w:top w:val="nil"/>
               <w:left w:val="nil"/>
-              <w:bottom w:val="nil"/>
               <w:right w:val="nil"/>
             </w:tcBorders>
           </w:tcPr>
@@ -280,8 +281,8 @@
         <w:tc>
           <w:tcPr>
             <w:tcW w:w="499" w:type="pct"/>
+            <w:vMerge/>
             <w:tcBorders>
-              <w:top w:val="nil"/>
               <w:left w:val="nil"/>
               <w:bottom w:val="nil"/>
               <w:right w:val="nil"/>
@@ -359,20 +360,14 @@
               <w:rPr>
                 <w:b w:val="0"/>
               </w:rPr>
-              <w:t>da</w:t>
+              <w:t>dos</w:t>
             </w:r>
             <w:proofErr w:type="gramEnd"/>
             <w:r>
               <w:rPr>
                 <w:b w:val="0"/>
               </w:rPr>
-              <w:t xml:space="preserve"> </w:t>
-            </w:r>
-            <w:r>
-              <w:rPr>
-                <w:b w:val="0"/>
-              </w:rPr>
-              <w:t>falta de gerenciamento e controle da empresa</w:t>
+              <w:t xml:space="preserve"> atrasos nas entregas e no gerenciamento do negócio</w:t>
             </w:r>
           </w:p>
         </w:tc>
@@ -417,7 +412,10 @@
               <w:t xml:space="preserve"> entregadores</w:t>
             </w:r>
             <w:r>
-              <w:t xml:space="preserve"> e revendedores</w:t>
+              <w:t xml:space="preserve"> e</w:t>
+            </w:r>
+            <w:r>
+              <w:t xml:space="preserve"> revendedores</w:t>
             </w:r>
           </w:p>
         </w:tc>
@@ -452,68 +450,38 @@
             </w:pPr>
             <w:proofErr w:type="gramStart"/>
             <w:r>
-              <w:t>a</w:t>
+              <w:t>ao</w:t>
             </w:r>
             <w:proofErr w:type="gramEnd"/>
             <w:r>
-              <w:t xml:space="preserve"> inexistência de um</w:t>
-            </w:r>
-            <w:r>
-              <w:t xml:space="preserve"> sistema</w:t>
-            </w:r>
-            <w:r>
-              <w:t xml:space="preserve"> que</w:t>
+              <w:t xml:space="preserve"> desperdício de tempo e dinheiro</w:t>
+            </w:r>
+            <w:r>
+              <w:t xml:space="preserve"> para realizar novamente entregas não efetivadas por </w:t>
+            </w:r>
+            <w:r>
+              <w:t>razões diversas, como por exemplo: falha no cadastro do pedido via telefone e falta de pontos-de-referência.</w:t>
             </w:r>
             <w:r>
               <w:t xml:space="preserve"> </w:t>
             </w:r>
             <w:r>
-              <w:t xml:space="preserve">controle </w:t>
-            </w:r>
-            <w:r>
-              <w:t>a</w:t>
-            </w:r>
-            <w:r>
-              <w:t xml:space="preserve"> separação d</w:t>
-            </w:r>
-            <w:r>
-              <w:t>e</w:t>
-            </w:r>
-            <w:r>
-              <w:t xml:space="preserve"> produtos, </w:t>
-            </w:r>
-            <w:r>
-              <w:t xml:space="preserve">possua </w:t>
-            </w:r>
-            <w:r>
-              <w:t>rastreamento d</w:t>
-            </w:r>
-            <w:r>
-              <w:t>e</w:t>
-            </w:r>
-            <w:r>
-              <w:t xml:space="preserve"> pedido</w:t>
-            </w:r>
-            <w:r>
-              <w:t>s</w:t>
-            </w:r>
-            <w:r>
-              <w:t>, controle d</w:t>
-            </w:r>
-            <w:r>
-              <w:t>e</w:t>
-            </w:r>
-            <w:r>
-              <w:t xml:space="preserve"> estoque, histórico de vendas</w:t>
-            </w:r>
-            <w:r>
-              <w:t xml:space="preserve"> além de outras funções como e-commerce</w:t>
+              <w:t>A</w:t>
+            </w:r>
+            <w:r>
+              <w:t xml:space="preserve">lém disso, </w:t>
+            </w:r>
+            <w:r>
+              <w:t>c</w:t>
+            </w:r>
+            <w:r>
+              <w:t xml:space="preserve">ontribui a falta de uma ferramenta que de respaldo as tomadas de decisão do diretor, pois hoje as informações pertinentes estão espalhadas entre papéis e planilhas, causando assim ineficiência no </w:t>
+            </w:r>
+            <w:r>
+              <w:t>gerenciamento do negócio</w:t>
             </w:r>
             <w:r>
               <w:t>.</w:t>
-            </w:r>
-            <w:r>
-              <w:t xml:space="preserve"> A falta de todas essas características faz com que a gestão da Vitória Cosméticos não seja transparente e eficaz gerando assim custos desnecessários e atraso nas entregas.</w:t>
             </w:r>
           </w:p>
         </w:tc>
@@ -563,7 +531,7 @@
               <w:cnfStyle w:val="000000000000" w:firstRow="0" w:lastRow="0" w:firstColumn="0" w:lastColumn="0" w:oddVBand="0" w:evenVBand="0" w:oddHBand="0" w:evenHBand="0" w:firstRowFirstColumn="0" w:firstRowLastColumn="0" w:lastRowFirstColumn="0" w:lastRowLastColumn="0"/>
             </w:pPr>
             <w:r>
-              <w:t>Possibilidade de atualizações que o cliente julgar pertinente;</w:t>
+              <w:t>Melhor gestão do negócio (governança)</w:t>
             </w:r>
           </w:p>
           <w:p>
@@ -576,7 +544,19 @@
               <w:cnfStyle w:val="000000000000" w:firstRow="0" w:lastRow="0" w:firstColumn="0" w:lastColumn="0" w:oddVBand="0" w:evenVBand="0" w:oddHBand="0" w:evenHBand="0" w:firstRowFirstColumn="0" w:firstRowLastColumn="0" w:lastRowFirstColumn="0" w:lastRowLastColumn="0"/>
             </w:pPr>
             <w:r>
-              <w:t>Melhor gestão do negócio (governança)</w:t>
+              <w:t>Autom</w:t>
+            </w:r>
+            <w:r>
+              <w:t>ação</w:t>
+            </w:r>
+            <w:r>
+              <w:t xml:space="preserve"> d</w:t>
+            </w:r>
+            <w:r>
+              <w:t>os</w:t>
+            </w:r>
+            <w:r>
+              <w:t xml:space="preserve"> processos</w:t>
             </w:r>
           </w:p>
           <w:p>
@@ -589,74 +569,7 @@
               <w:cnfStyle w:val="000000000000" w:firstRow="0" w:lastRow="0" w:firstColumn="0" w:lastColumn="0" w:oddVBand="0" w:evenVBand="0" w:oddHBand="0" w:evenHBand="0" w:firstRowFirstColumn="0" w:firstRowLastColumn="0" w:lastRowFirstColumn="0" w:lastRowLastColumn="0"/>
             </w:pPr>
             <w:r>
-              <w:t>Flexibilidade</w:t>
-            </w:r>
-          </w:p>
-          <w:p>
-            <w:pPr>
-              <w:pStyle w:val="PargrafodaLista"/>
-              <w:numPr>
-                <w:ilvl w:val="0"/>
-                <w:numId w:val="20"/>
-              </w:numPr>
-              <w:cnfStyle w:val="000000000000" w:firstRow="0" w:lastRow="0" w:firstColumn="0" w:lastColumn="0" w:oddVBand="0" w:evenVBand="0" w:oddHBand="0" w:evenHBand="0" w:firstRowFirstColumn="0" w:firstRowLastColumn="0" w:lastRowFirstColumn="0" w:lastRowLastColumn="0"/>
-            </w:pPr>
-            <w:r>
-              <w:t>Autom</w:t>
-            </w:r>
-            <w:r>
-              <w:t>ação</w:t>
-            </w:r>
-            <w:r>
-              <w:t xml:space="preserve"> d</w:t>
-            </w:r>
-            <w:r>
-              <w:t>os</w:t>
-            </w:r>
-            <w:r>
-              <w:t xml:space="preserve"> processos</w:t>
-            </w:r>
-          </w:p>
-          <w:p>
-            <w:pPr>
-              <w:pStyle w:val="PargrafodaLista"/>
-              <w:numPr>
-                <w:ilvl w:val="0"/>
-                <w:numId w:val="20"/>
-              </w:numPr>
-              <w:cnfStyle w:val="000000000000" w:firstRow="0" w:lastRow="0" w:firstColumn="0" w:lastColumn="0" w:oddVBand="0" w:evenVBand="0" w:oddHBand="0" w:evenHBand="0" w:firstRowFirstColumn="0" w:firstRowLastColumn="0" w:lastRowFirstColumn="0" w:lastRowLastColumn="0"/>
-            </w:pPr>
-            <w:r>
-              <w:t xml:space="preserve">Controle </w:t>
-            </w:r>
-            <w:r>
-              <w:t>contra fraudes</w:t>
-            </w:r>
-          </w:p>
-          <w:p>
-            <w:pPr>
-              <w:pStyle w:val="PargrafodaLista"/>
-              <w:numPr>
-                <w:ilvl w:val="0"/>
-                <w:numId w:val="20"/>
-              </w:numPr>
-              <w:cnfStyle w:val="000000000000" w:firstRow="0" w:lastRow="0" w:firstColumn="0" w:lastColumn="0" w:oddVBand="0" w:evenVBand="0" w:oddHBand="0" w:evenHBand="0" w:firstRowFirstColumn="0" w:firstRowLastColumn="0" w:lastRowFirstColumn="0" w:lastRowLastColumn="0"/>
-            </w:pPr>
-            <w:r>
               <w:t>Monitoramento das entregas</w:t>
-            </w:r>
-          </w:p>
-          <w:p>
-            <w:pPr>
-              <w:pStyle w:val="PargrafodaLista"/>
-              <w:numPr>
-                <w:ilvl w:val="0"/>
-                <w:numId w:val="20"/>
-              </w:numPr>
-              <w:cnfStyle w:val="000000000000" w:firstRow="0" w:lastRow="0" w:firstColumn="0" w:lastColumn="0" w:oddVBand="0" w:evenVBand="0" w:oddHBand="0" w:evenHBand="0" w:firstRowFirstColumn="0" w:firstRowLastColumn="0" w:lastRowFirstColumn="0" w:lastRowLastColumn="0"/>
-            </w:pPr>
-            <w:r>
-              <w:t>Controle de locação</w:t>
             </w:r>
           </w:p>
         </w:tc>
@@ -673,6 +586,12 @@
     <w:p/>
     <w:p/>
     <w:p/>
+    <w:p/>
+    <w:p/>
+    <w:p>
+      <w:bookmarkStart w:id="0" w:name="_GoBack"/>
+      <w:bookmarkEnd w:id="0"/>
+    </w:p>
     <w:p/>
     <w:p/>
     <w:p/>
@@ -4618,7 +4537,7 @@
 </file>
 
 <file path=customXml/itemProps1.xml><?xml version="1.0" encoding="utf-8"?>
-<ds:datastoreItem xmlns:ds="http://schemas.openxmlformats.org/officeDocument/2006/customXml" ds:itemID="{E62A004D-2015-45E5-AFF1-70EFA3908156}">
+<ds:datastoreItem xmlns:ds="http://schemas.openxmlformats.org/officeDocument/2006/customXml" ds:itemID="{4A030D2F-0183-44BB-9ABE-561480BFCF65}">
   <ds:schemaRefs>
     <ds:schemaRef ds:uri="http://schemas.openxmlformats.org/officeDocument/2006/bibliography"/>
   </ds:schemaRefs>

</xml_diff>

<commit_message>
Revisão texto declaração do problema
</commit_message>
<xml_diff>
--- a/AnaliseDoProblema/Impacta-es13-adp-DeclaraçãoDoProblema.docx
+++ b/AnaliseDoProblema/Impacta-es13-adp-DeclaraçãoDoProblema.docx
@@ -469,16 +469,24 @@
               <w:t>A</w:t>
             </w:r>
             <w:r>
-              <w:t xml:space="preserve">lém disso, </w:t>
-            </w:r>
-            <w:r>
-              <w:t>c</w:t>
-            </w:r>
-            <w:r>
-              <w:t xml:space="preserve">ontribui a falta de uma ferramenta que de respaldo as tomadas de decisão do diretor, pois hoje as informações pertinentes estão espalhadas entre papéis e planilhas, causando assim ineficiência no </w:t>
-            </w:r>
-            <w:r>
-              <w:t>gerenciamento do negócio</w:t>
+              <w:t>lém disso, c</w:t>
+            </w:r>
+            <w:r>
+              <w:t xml:space="preserve">ontribui a falta de uma ferramenta que </w:t>
+            </w:r>
+            <w:r>
+              <w:t>respalde</w:t>
+            </w:r>
+            <w:r>
+              <w:t xml:space="preserve"> as tomadas de decisão do diretor, pois hoje as informações pertinentes estão espalhadas entre papéis e planilhas, causando assim ineficiência no </w:t>
+            </w:r>
+            <w:r>
+              <w:t>gerenciame</w:t>
+            </w:r>
+            <w:bookmarkStart w:id="0" w:name="_GoBack"/>
+            <w:bookmarkEnd w:id="0"/>
+            <w:r>
+              <w:t>nto do negócio</w:t>
             </w:r>
             <w:r>
               <w:t>.</w:t>
@@ -588,10 +596,7 @@
     <w:p/>
     <w:p/>
     <w:p/>
-    <w:p>
-      <w:bookmarkStart w:id="0" w:name="_GoBack"/>
-      <w:bookmarkEnd w:id="0"/>
-    </w:p>
+    <w:p/>
     <w:p/>
     <w:p/>
     <w:p/>
@@ -4537,7 +4542,7 @@
 </file>
 
 <file path=customXml/itemProps1.xml><?xml version="1.0" encoding="utf-8"?>
-<ds:datastoreItem xmlns:ds="http://schemas.openxmlformats.org/officeDocument/2006/customXml" ds:itemID="{4A030D2F-0183-44BB-9ABE-561480BFCF65}">
+<ds:datastoreItem xmlns:ds="http://schemas.openxmlformats.org/officeDocument/2006/customXml" ds:itemID="{A2A9F056-BA2B-4F7F-8FE0-F6FCD2955BE1}">
   <ds:schemaRefs>
     <ds:schemaRef ds:uri="http://schemas.openxmlformats.org/officeDocument/2006/bibliography"/>
   </ds:schemaRefs>

</xml_diff>